<commit_message>
updated cv on file, pubs
</commit_message>
<xml_diff>
--- a/assets/EmmaHudginsCV2021_prof.docx
+++ b/assets/EmmaHudginsCV2021_prof.docx
@@ -2941,6 +2941,156 @@
           </w:p>
           <w:p>
             <w:pPr>
+              <w:rPr>
+                <w:color w:val="000000"/>
+                <w:lang w:val="en-CA"/>
+              </w:rPr>
+            </w:pPr>
+            <w:r>
+              <w:rPr>
+                <w:bCs/>
+                <w:color w:val="000000"/>
+                <w:lang w:val="en-CA" w:bidi="en-US"/>
+              </w:rPr>
+              <w:t>20</w:t>
+            </w:r>
+            <w:r>
+              <w:rPr>
+                <w:bCs/>
+                <w:color w:val="000000"/>
+                <w:lang w:val="en-CA" w:bidi="en-US"/>
+              </w:rPr>
+              <w:t xml:space="preserve">. </w:t>
+            </w:r>
+            <w:r>
+              <w:rPr>
+                <w:color w:val="000000"/>
+                <w:lang w:val="en-CA"/>
+              </w:rPr>
+              <w:t>Riva, F. Graco-</w:t>
+            </w:r>
+            <w:proofErr w:type="spellStart"/>
+            <w:r>
+              <w:rPr>
+                <w:color w:val="000000"/>
+                <w:lang w:val="en-CA"/>
+              </w:rPr>
+              <w:t>Roza</w:t>
+            </w:r>
+            <w:proofErr w:type="spellEnd"/>
+            <w:r>
+              <w:rPr>
+                <w:color w:val="000000"/>
+                <w:lang w:val="en-CA"/>
+              </w:rPr>
+              <w:t xml:space="preserve">, C., </w:t>
+            </w:r>
+            <w:proofErr w:type="spellStart"/>
+            <w:r>
+              <w:rPr>
+                <w:color w:val="000000"/>
+                <w:lang w:val="en-CA"/>
+              </w:rPr>
+              <w:t>Daskalova</w:t>
+            </w:r>
+            <w:proofErr w:type="spellEnd"/>
+            <w:r>
+              <w:rPr>
+                <w:color w:val="000000"/>
+                <w:lang w:val="en-CA"/>
+              </w:rPr>
+              <w:t xml:space="preserve">, G., </w:t>
+            </w:r>
+            <w:r>
+              <w:rPr>
+                <w:b/>
+                <w:bCs/>
+                <w:color w:val="000000"/>
+                <w:lang w:val="en-CA"/>
+              </w:rPr>
+              <w:t>Hudgins, E.J.,</w:t>
+            </w:r>
+            <w:r>
+              <w:rPr>
+                <w:color w:val="000000"/>
+                <w:lang w:val="en-CA"/>
+              </w:rPr>
+              <w:t xml:space="preserve"> Lewthwaite, J. M. M., Newman, E. A., Ryo, M., &amp; </w:t>
+            </w:r>
+            <w:proofErr w:type="spellStart"/>
+            <w:r>
+              <w:rPr>
+                <w:color w:val="000000"/>
+                <w:lang w:val="en-CA"/>
+              </w:rPr>
+              <w:t>Mammola</w:t>
+            </w:r>
+            <w:proofErr w:type="spellEnd"/>
+            <w:r>
+              <w:rPr>
+                <w:color w:val="000000"/>
+                <w:lang w:val="en-CA"/>
+              </w:rPr>
+              <w:t>, S.  Towards a cohesive understanding of ecological complexity.</w:t>
+            </w:r>
+            <w:r>
+              <w:rPr>
+                <w:color w:val="000000"/>
+                <w:lang w:val="en-CA"/>
+              </w:rPr>
+              <w:t xml:space="preserve"> </w:t>
+            </w:r>
+            <w:r>
+              <w:rPr>
+                <w:i/>
+                <w:iCs/>
+                <w:color w:val="000000"/>
+                <w:lang w:val="en-CA"/>
+              </w:rPr>
+              <w:t>In revision,</w:t>
+            </w:r>
+            <w:r>
+              <w:rPr>
+                <w:color w:val="000000"/>
+                <w:lang w:val="en-CA"/>
+              </w:rPr>
+              <w:t xml:space="preserve"> </w:t>
+            </w:r>
+            <w:r>
+              <w:rPr>
+                <w:i/>
+                <w:iCs/>
+                <w:color w:val="000000"/>
+                <w:lang w:val="en-CA"/>
+              </w:rPr>
+              <w:t>Science Advances</w:t>
+            </w:r>
+            <w:r>
+              <w:rPr>
+                <w:color w:val="000000"/>
+                <w:lang w:val="en-CA"/>
+              </w:rPr>
+              <w:t xml:space="preserve">. Preprint: </w:t>
+            </w:r>
+            <w:hyperlink r:id="rId7" w:history="1">
+              <w:r>
+                <w:rPr>
+                  <w:rStyle w:val="Hyperlink"/>
+                  <w:lang w:val="en-CA"/>
+                </w:rPr>
+                <w:t>https://ecoevorxiv.org/tzy9k/</w:t>
+              </w:r>
+            </w:hyperlink>
+            <w:r>
+              <w:rPr>
+                <w:color w:val="000000"/>
+                <w:lang w:val="en-CA"/>
+              </w:rPr>
+              <w:t xml:space="preserve"> </w:t>
+            </w:r>
+          </w:p>
+          <w:p>
+            <w:pPr>
               <w:spacing w:before="100" w:beforeAutospacing="1" w:after="100" w:afterAutospacing="1"/>
               <w:rPr>
                 <w:color w:val="000000"/>
@@ -2949,30 +3099,115 @@
             </w:pPr>
             <w:r>
               <w:rPr>
-                <w:bCs/>
-                <w:color w:val="000000"/>
-                <w:lang w:val="en-CA" w:bidi="en-US"/>
+                <w:color w:val="000000"/>
+                <w:lang w:val="en-CA"/>
               </w:rPr>
               <w:t>1</w:t>
             </w:r>
             <w:r>
               <w:rPr>
-                <w:bCs/>
-                <w:color w:val="000000"/>
-                <w:lang w:val="en-CA" w:bidi="en-US"/>
-              </w:rPr>
-              <w:t>8</w:t>
-            </w:r>
-            <w:r>
-              <w:rPr>
-                <w:bCs/>
-                <w:color w:val="000000"/>
-                <w:lang w:val="en-CA" w:bidi="en-US"/>
+                <w:color w:val="000000"/>
+                <w:lang w:val="en-CA"/>
+              </w:rPr>
+              <w:t>9</w:t>
+            </w:r>
+            <w:r>
+              <w:rPr>
+                <w:color w:val="000000"/>
+                <w:lang w:val="en-CA"/>
               </w:rPr>
               <w:t xml:space="preserve">. </w:t>
             </w:r>
             <w:r>
               <w:rPr>
+                <w:bCs/>
+                <w:color w:val="000000"/>
+                <w:lang w:val="en-CA" w:bidi="en-US"/>
+              </w:rPr>
+              <w:t xml:space="preserve">Palacio, F., Callaghan, C.T., Cardoso, P., </w:t>
+            </w:r>
+            <w:r>
+              <w:rPr>
+                <w:b/>
+                <w:color w:val="000000"/>
+                <w:lang w:val="en-CA" w:bidi="en-US"/>
+              </w:rPr>
+              <w:t xml:space="preserve">Hudgins, E.J., </w:t>
+            </w:r>
+            <w:proofErr w:type="spellStart"/>
+            <w:r>
+              <w:rPr>
+                <w:bCs/>
+                <w:color w:val="000000"/>
+                <w:lang w:val="en-CA" w:bidi="en-US"/>
+              </w:rPr>
+              <w:t>Jarzyna</w:t>
+            </w:r>
+            <w:proofErr w:type="spellEnd"/>
+            <w:r>
+              <w:rPr>
+                <w:bCs/>
+                <w:color w:val="000000"/>
+                <w:lang w:val="en-CA" w:bidi="en-US"/>
+              </w:rPr>
+              <w:t xml:space="preserve">, M., Ottaviani, G., Riva, F., </w:t>
+            </w:r>
+            <w:proofErr w:type="spellStart"/>
+            <w:r>
+              <w:rPr>
+                <w:bCs/>
+                <w:color w:val="000000"/>
+                <w:lang w:val="en-CA" w:bidi="en-US"/>
+              </w:rPr>
+              <w:t>Roza</w:t>
+            </w:r>
+            <w:proofErr w:type="spellEnd"/>
+            <w:r>
+              <w:rPr>
+                <w:bCs/>
+                <w:color w:val="000000"/>
+                <w:lang w:val="en-CA" w:bidi="en-US"/>
+              </w:rPr>
+              <w:t xml:space="preserve">, C., </w:t>
+            </w:r>
+            <w:proofErr w:type="spellStart"/>
+            <w:r>
+              <w:rPr>
+                <w:bCs/>
+                <w:color w:val="000000"/>
+                <w:lang w:val="en-CA" w:bidi="en-US"/>
+              </w:rPr>
+              <w:t>Shirey</w:t>
+            </w:r>
+            <w:proofErr w:type="spellEnd"/>
+            <w:r>
+              <w:rPr>
+                <w:bCs/>
+                <w:color w:val="000000"/>
+                <w:lang w:val="en-CA" w:bidi="en-US"/>
+              </w:rPr>
+              <w:t xml:space="preserve">, V., &amp; </w:t>
+            </w:r>
+            <w:proofErr w:type="spellStart"/>
+            <w:r>
+              <w:rPr>
+                <w:bCs/>
+                <w:color w:val="000000"/>
+                <w:lang w:val="en-CA" w:bidi="en-US"/>
+              </w:rPr>
+              <w:t>Mammola</w:t>
+            </w:r>
+            <w:proofErr w:type="spellEnd"/>
+            <w:r>
+              <w:rPr>
+                <w:bCs/>
+                <w:color w:val="000000"/>
+                <w:lang w:val="en-CA" w:bidi="en-US"/>
+              </w:rPr>
+              <w:t xml:space="preserve">, S. </w:t>
+            </w:r>
+            <w:r>
+              <w:rPr>
                 <w:color w:val="000000"/>
                 <w:lang w:val="en-CA"/>
               </w:rPr>
@@ -2984,166 +3219,81 @@
                 <w:color w:val="000000"/>
                 <w:lang w:val="en-CA" w:bidi="en-US"/>
               </w:rPr>
-              <w:t xml:space="preserve">Palacio, F., Callaghan, C.T., Cardoso, P., </w:t>
-            </w:r>
-            <w:r>
-              <w:rPr>
-                <w:b/>
-                <w:color w:val="000000"/>
-                <w:lang w:val="en-CA" w:bidi="en-US"/>
-              </w:rPr>
-              <w:t xml:space="preserve">Hudgins, E.J., </w:t>
+              <w:t xml:space="preserve">A protocol for reproducible functional diversity analyses. </w:t>
+            </w:r>
+            <w:r>
+              <w:rPr>
+                <w:bCs/>
+                <w:i/>
+                <w:iCs/>
+                <w:color w:val="000000"/>
+                <w:lang w:val="en-CA" w:bidi="en-US"/>
+              </w:rPr>
+              <w:t>In revi</w:t>
+            </w:r>
+            <w:r>
+              <w:rPr>
+                <w:bCs/>
+                <w:i/>
+                <w:iCs/>
+                <w:color w:val="000000"/>
+                <w:lang w:val="en-CA" w:bidi="en-US"/>
+              </w:rPr>
+              <w:t>sion</w:t>
+            </w:r>
+            <w:r>
+              <w:rPr>
+                <w:bCs/>
+                <w:i/>
+                <w:iCs/>
+                <w:color w:val="000000"/>
+                <w:lang w:val="en-CA" w:bidi="en-US"/>
+              </w:rPr>
+              <w:t xml:space="preserve">. </w:t>
             </w:r>
             <w:proofErr w:type="spellStart"/>
             <w:r>
               <w:rPr>
                 <w:bCs/>
-                <w:color w:val="000000"/>
-                <w:lang w:val="en-CA" w:bidi="en-US"/>
-              </w:rPr>
-              <w:t>Jarzyna</w:t>
+                <w:i/>
+                <w:iCs/>
+                <w:color w:val="000000"/>
+                <w:lang w:val="en-CA" w:bidi="en-US"/>
+              </w:rPr>
+              <w:t>Ecography</w:t>
             </w:r>
             <w:proofErr w:type="spellEnd"/>
             <w:r>
               <w:rPr>
                 <w:bCs/>
-                <w:color w:val="000000"/>
-                <w:lang w:val="en-CA" w:bidi="en-US"/>
-              </w:rPr>
-              <w:t xml:space="preserve">, M., Ottaviani, G., Riva, F., </w:t>
-            </w:r>
-            <w:proofErr w:type="spellStart"/>
-            <w:r>
-              <w:rPr>
-                <w:bCs/>
-                <w:color w:val="000000"/>
-                <w:lang w:val="en-CA" w:bidi="en-US"/>
-              </w:rPr>
-              <w:t>Roza</w:t>
-            </w:r>
-            <w:proofErr w:type="spellEnd"/>
-            <w:r>
-              <w:rPr>
-                <w:bCs/>
-                <w:color w:val="000000"/>
-                <w:lang w:val="en-CA" w:bidi="en-US"/>
-              </w:rPr>
-              <w:t xml:space="preserve">, C., </w:t>
-            </w:r>
-            <w:proofErr w:type="spellStart"/>
-            <w:r>
-              <w:rPr>
-                <w:bCs/>
-                <w:color w:val="000000"/>
-                <w:lang w:val="en-CA" w:bidi="en-US"/>
-              </w:rPr>
-              <w:t>Shirey</w:t>
-            </w:r>
-            <w:proofErr w:type="spellEnd"/>
-            <w:r>
-              <w:rPr>
-                <w:bCs/>
-                <w:color w:val="000000"/>
-                <w:lang w:val="en-CA" w:bidi="en-US"/>
-              </w:rPr>
-              <w:t xml:space="preserve">, V., &amp; </w:t>
-            </w:r>
-            <w:proofErr w:type="spellStart"/>
-            <w:r>
-              <w:rPr>
-                <w:bCs/>
-                <w:color w:val="000000"/>
-                <w:lang w:val="en-CA" w:bidi="en-US"/>
-              </w:rPr>
-              <w:t>Mammola</w:t>
-            </w:r>
-            <w:proofErr w:type="spellEnd"/>
-            <w:r>
-              <w:rPr>
-                <w:bCs/>
-                <w:color w:val="000000"/>
-                <w:lang w:val="en-CA" w:bidi="en-US"/>
-              </w:rPr>
-              <w:t xml:space="preserve">, S. </w:t>
-            </w:r>
-            <w:r>
-              <w:rPr>
+                <w:i/>
+                <w:iCs/>
+                <w:color w:val="000000"/>
+                <w:lang w:val="en-CA" w:bidi="en-US"/>
+              </w:rPr>
+              <w:t xml:space="preserve">. </w:t>
+            </w:r>
+            <w:r>
+              <w:rPr>
+                <w:bCs/>
+                <w:i/>
+                <w:iCs/>
+                <w:color w:val="000000"/>
+                <w:lang w:val="en-CA" w:bidi="en-US"/>
+              </w:rPr>
+              <w:t>Preprint:</w:t>
+            </w:r>
+            <w:r>
+              <w:rPr>
+                <w:bCs/>
+                <w:i/>
+                <w:iCs/>
                 <w:color w:val="000000"/>
                 <w:lang w:val="en-CA"/>
               </w:rPr>
               <w:t xml:space="preserve"> </w:t>
             </w:r>
-            <w:r>
-              <w:rPr>
-                <w:bCs/>
-                <w:color w:val="000000"/>
-                <w:lang w:val="en-CA" w:bidi="en-US"/>
-              </w:rPr>
-              <w:t xml:space="preserve">A protocol for reproducible functional diversity analyses. </w:t>
-            </w:r>
-            <w:r>
-              <w:rPr>
-                <w:bCs/>
-                <w:i/>
-                <w:iCs/>
-                <w:color w:val="000000"/>
-                <w:lang w:val="en-CA" w:bidi="en-US"/>
-              </w:rPr>
-              <w:t>In review</w:t>
-            </w:r>
-            <w:r>
-              <w:rPr>
-                <w:bCs/>
-                <w:i/>
-                <w:iCs/>
-                <w:color w:val="000000"/>
-                <w:lang w:val="en-CA" w:bidi="en-US"/>
-              </w:rPr>
-              <w:t xml:space="preserve">. </w:t>
-            </w:r>
-            <w:proofErr w:type="spellStart"/>
-            <w:r>
-              <w:rPr>
-                <w:bCs/>
-                <w:i/>
-                <w:iCs/>
-                <w:color w:val="000000"/>
-                <w:lang w:val="en-CA" w:bidi="en-US"/>
-              </w:rPr>
-              <w:t>Ecography</w:t>
-            </w:r>
-            <w:proofErr w:type="spellEnd"/>
-            <w:r>
-              <w:rPr>
-                <w:bCs/>
-                <w:i/>
-                <w:iCs/>
-                <w:color w:val="000000"/>
-                <w:lang w:val="en-CA" w:bidi="en-US"/>
-              </w:rPr>
-              <w:t xml:space="preserve">. </w:t>
-            </w:r>
-            <w:r>
-              <w:rPr>
-                <w:bCs/>
-                <w:i/>
-                <w:iCs/>
-                <w:color w:val="000000"/>
-                <w:lang w:val="en-CA" w:bidi="en-US"/>
-              </w:rPr>
-              <w:t>Preprint:</w:t>
-            </w:r>
-            <w:r>
-              <w:rPr>
-                <w:bCs/>
-                <w:i/>
-                <w:iCs/>
-                <w:color w:val="000000"/>
-                <w:lang w:val="en-CA"/>
-              </w:rPr>
-              <w:t xml:space="preserve"> </w:t>
-            </w:r>
-            <w:hyperlink r:id="rId7" w:history="1">
+            <w:hyperlink r:id="rId8" w:history="1">
               <w:r>
                 <w:rPr>
                   <w:bCs/>
@@ -3174,6 +3324,7 @@
                 <w:color w:val="000000"/>
                 <w:lang w:val="en-CA" w:bidi="en-US"/>
               </w:rPr>
+              <w:lastRenderedPageBreak/>
               <w:t>1</w:t>
             </w:r>
             <w:r>
@@ -3182,7 +3333,7 @@
                 <w:color w:val="000000"/>
                 <w:lang w:val="en-CA" w:bidi="en-US"/>
               </w:rPr>
-              <w:t>7</w:t>
+              <w:t>8</w:t>
             </w:r>
             <w:r>
               <w:rPr>
@@ -3405,8 +3556,9 @@
                 <w:shd w:val="clear" w:color="auto" w:fill="FFFFFF"/>
                 <w:lang w:val="en-CA"/>
               </w:rPr>
-              <w:t xml:space="preserve">Advaces. </w:t>
-            </w:r>
+              <w:t>Advaces</w:t>
+            </w:r>
+            <w:proofErr w:type="spellEnd"/>
             <w:r>
               <w:rPr>
                 <w:i/>
@@ -3415,9 +3567,8 @@
                 <w:shd w:val="clear" w:color="auto" w:fill="FFFFFF"/>
                 <w:lang w:val="en-CA"/>
               </w:rPr>
-              <w:t>Preprint</w:t>
-            </w:r>
-            <w:proofErr w:type="spellEnd"/>
+              <w:t xml:space="preserve">. </w:t>
+            </w:r>
             <w:r>
               <w:rPr>
                 <w:i/>
@@ -3426,7 +3577,7 @@
                 <w:shd w:val="clear" w:color="auto" w:fill="FFFFFF"/>
                 <w:lang w:val="en-CA"/>
               </w:rPr>
-              <w:t>:</w:t>
+              <w:t>Preprint:</w:t>
             </w:r>
             <w:r>
               <w:rPr>
@@ -3436,7 +3587,7 @@
               </w:rPr>
               <w:t xml:space="preserve"> </w:t>
             </w:r>
-            <w:hyperlink r:id="rId8" w:history="1">
+            <w:hyperlink r:id="rId9" w:history="1">
               <w:r>
                 <w:rPr>
                   <w:rStyle w:val="Hyperlink"/>
@@ -3452,7 +3603,11 @@
           <w:p>
             <w:pPr>
               <w:rPr>
-                <w:lang w:val="en-CA"/>
+                <w:bCs/>
+                <w:i/>
+                <w:iCs/>
+                <w:color w:val="000000"/>
+                <w:lang w:val="en-CA" w:bidi="en-US"/>
               </w:rPr>
             </w:pPr>
             <w:r>
@@ -3469,7 +3624,7 @@
                 <w:color w:val="000000"/>
                 <w:lang w:val="en-CA" w:bidi="en-US"/>
               </w:rPr>
-              <w:t>6</w:t>
+              <w:t>7</w:t>
             </w:r>
             <w:r>
               <w:rPr>
@@ -3567,6 +3722,254 @@
                 <w:lang w:val="en-CA" w:bidi="en-US"/>
               </w:rPr>
               <w:t>. Journal of Applied Ecology.</w:t>
+            </w:r>
+          </w:p>
+          <w:p>
+            <w:pPr>
+              <w:rPr>
+                <w:bCs/>
+                <w:i/>
+                <w:iCs/>
+                <w:color w:val="000000"/>
+                <w:lang w:val="en-CA" w:bidi="en-US"/>
+              </w:rPr>
+            </w:pPr>
+          </w:p>
+          <w:p>
+            <w:pPr>
+              <w:rPr>
+                <w:i/>
+                <w:iCs/>
+                <w:lang w:val="en-CA"/>
+              </w:rPr>
+            </w:pPr>
+            <w:r>
+              <w:rPr>
+                <w:bCs/>
+                <w:color w:val="000000"/>
+                <w:lang w:val="en-CA" w:bidi="en-US"/>
+              </w:rPr>
+              <w:t>1</w:t>
+            </w:r>
+            <w:r>
+              <w:rPr>
+                <w:bCs/>
+                <w:color w:val="000000"/>
+                <w:lang w:val="en-CA" w:bidi="en-US"/>
+              </w:rPr>
+              <w:t>6</w:t>
+            </w:r>
+            <w:r>
+              <w:rPr>
+                <w:bCs/>
+                <w:color w:val="000000"/>
+                <w:lang w:val="en-CA" w:bidi="en-US"/>
+              </w:rPr>
+              <w:t xml:space="preserve">. </w:t>
+            </w:r>
+            <w:r>
+              <w:rPr>
+                <w:lang w:val="en-CA"/>
+              </w:rPr>
+              <w:t>Edwards,</w:t>
+            </w:r>
+            <w:r>
+              <w:rPr>
+                <w:vertAlign w:val="superscript"/>
+                <w:lang w:val="en-CA"/>
+              </w:rPr>
+              <w:t xml:space="preserve"> </w:t>
+            </w:r>
+            <w:r>
+              <w:rPr>
+                <w:lang w:val="en-CA"/>
+              </w:rPr>
+              <w:t xml:space="preserve">B.P.M, Binley, A.D., English, W.B., </w:t>
+            </w:r>
+            <w:r>
+              <w:rPr>
+                <w:b/>
+                <w:bCs/>
+                <w:lang w:val="en-CA"/>
+              </w:rPr>
+              <w:t>Hudgins,</w:t>
+            </w:r>
+            <w:r>
+              <w:rPr>
+                <w:lang w:val="en-CA"/>
+              </w:rPr>
+              <w:t xml:space="preserve"> </w:t>
+            </w:r>
+            <w:r>
+              <w:rPr>
+                <w:b/>
+                <w:bCs/>
+                <w:lang w:val="en-CA"/>
+              </w:rPr>
+              <w:t>E.J.</w:t>
+            </w:r>
+            <w:r>
+              <w:rPr>
+                <w:lang w:val="en-CA"/>
+              </w:rPr>
+              <w:t>, &amp; Snow, S.S.: A highly anomalous Red-winged Blackbird (</w:t>
+            </w:r>
+            <w:r>
+              <w:rPr>
+                <w:i/>
+                <w:lang w:val="en-CA"/>
+              </w:rPr>
+              <w:t>Agelaius phoeniceus</w:t>
+            </w:r>
+            <w:r>
+              <w:rPr>
+                <w:lang w:val="en-CA"/>
+              </w:rPr>
+              <w:t xml:space="preserve">) song. </w:t>
+            </w:r>
+            <w:r>
+              <w:rPr>
+                <w:i/>
+                <w:iCs/>
+                <w:lang w:val="en-CA"/>
+              </w:rPr>
+              <w:t>Accepted</w:t>
+            </w:r>
+            <w:r>
+              <w:rPr>
+                <w:i/>
+                <w:iCs/>
+                <w:lang w:val="en-CA"/>
+              </w:rPr>
+              <w:t>. Canadian Field Naturalist.</w:t>
+            </w:r>
+          </w:p>
+          <w:p>
+            <w:pPr>
+              <w:rPr>
+                <w:bCs/>
+                <w:i/>
+                <w:iCs/>
+                <w:color w:val="000000"/>
+                <w:lang w:val="en-CA" w:bidi="en-US"/>
+              </w:rPr>
+            </w:pPr>
+          </w:p>
+          <w:p>
+            <w:pPr>
+              <w:autoSpaceDE w:val="0"/>
+              <w:autoSpaceDN w:val="0"/>
+              <w:adjustRightInd w:val="0"/>
+              <w:rPr>
+                <w:i/>
+                <w:iCs/>
+                <w:lang w:val="en-CA"/>
+              </w:rPr>
+            </w:pPr>
+            <w:r>
+              <w:rPr>
+                <w:bCs/>
+                <w:color w:val="000000"/>
+                <w:lang w:val="en-CA" w:bidi="en-US"/>
+              </w:rPr>
+              <w:t>1</w:t>
+            </w:r>
+            <w:r>
+              <w:rPr>
+                <w:bCs/>
+                <w:color w:val="000000"/>
+                <w:lang w:val="en-CA" w:bidi="en-US"/>
+              </w:rPr>
+              <w:t>5</w:t>
+            </w:r>
+            <w:r>
+              <w:rPr>
+                <w:bCs/>
+                <w:color w:val="000000"/>
+                <w:lang w:val="en-CA" w:bidi="en-US"/>
+              </w:rPr>
+              <w:t xml:space="preserve">. </w:t>
+            </w:r>
+            <w:r>
+              <w:t xml:space="preserve"> </w:t>
+            </w:r>
+            <w:proofErr w:type="spellStart"/>
+            <w:r>
+              <w:t>Haubrock</w:t>
+            </w:r>
+            <w:proofErr w:type="spellEnd"/>
+            <w:r>
+              <w:t xml:space="preserve">, P.J., Ahmed, D.A.A., Cuthbert, R.N., </w:t>
+            </w:r>
+            <w:proofErr w:type="gramStart"/>
+            <w:r>
+              <w:t>….</w:t>
+            </w:r>
+            <w:r>
+              <w:rPr>
+                <w:b/>
+                <w:bCs/>
+              </w:rPr>
+              <w:t>Hudgins</w:t>
+            </w:r>
+            <w:proofErr w:type="gramEnd"/>
+            <w:r>
+              <w:rPr>
+                <w:b/>
+                <w:bCs/>
+              </w:rPr>
+              <w:t xml:space="preserve">, E.J., </w:t>
+            </w:r>
+            <w:r>
+              <w:rPr>
+                <w:i/>
+                <w:iCs/>
+              </w:rPr>
+              <w:t xml:space="preserve">et al. </w:t>
+            </w:r>
+            <w:r>
+              <w:t>(2022).</w:t>
+            </w:r>
+            <w:r>
+              <w:rPr>
+                <w:i/>
+                <w:iCs/>
+              </w:rPr>
+              <w:t xml:space="preserve"> </w:t>
+            </w:r>
+            <w:r>
+              <w:t xml:space="preserve">Invasion impacts and dynamics of a European-wide introduced species. </w:t>
+            </w:r>
+            <w:r>
+              <w:rPr>
+                <w:i/>
+                <w:iCs/>
+              </w:rPr>
+              <w:t>Global Change Biology.</w:t>
+            </w:r>
+            <w:r>
+              <w:rPr>
+                <w:i/>
+                <w:iCs/>
+              </w:rPr>
+              <w:t xml:space="preserve"> </w:t>
+            </w:r>
+            <w:hyperlink r:id="rId10" w:history="1">
+              <w:r>
+                <w:rPr>
+                  <w:rStyle w:val="Hyperlink"/>
+                  <w:i/>
+                  <w:iCs/>
+                </w:rPr>
+                <w:t>https://doi.org/10.1111/gcb.16207</w:t>
+              </w:r>
+            </w:hyperlink>
+            <w:r>
+              <w:rPr>
+                <w:i/>
+                <w:iCs/>
+              </w:rPr>
+              <w:t xml:space="preserve">. </w:t>
             </w:r>
           </w:p>
           <w:p>
@@ -3611,7 +4014,7 @@
                 <w:color w:val="000000"/>
                 <w:lang w:val="en-CA" w:bidi="en-US"/>
               </w:rPr>
-              <w:t>5</w:t>
+              <w:t>4</w:t>
             </w:r>
             <w:r>
               <w:rPr>
@@ -3691,7 +4094,6 @@
               </w:rPr>
               <w:t xml:space="preserve">, P.J., </w:t>
             </w:r>
-            <w:proofErr w:type="gramStart"/>
             <w:r>
               <w:rPr>
                 <w:bCs/>
@@ -3705,18 +4107,9 @@
             <w:r>
               <w:rPr>
                 <w:bCs/>
-                <w:color w:val="000000"/>
-                <w:vertAlign w:val="superscript"/>
-                <w:lang w:val="en-CA" w:bidi="en-US"/>
-              </w:rPr>
-              <w:t>.</w:t>
-            </w:r>
-            <w:proofErr w:type="gramEnd"/>
-            <w:r>
-              <w:rPr>
-                <w:bCs/>
-                <w:color w:val="000000"/>
-                <w:vertAlign w:val="superscript"/>
+                <w:i/>
+                <w:iCs/>
+                <w:color w:val="000000"/>
                 <w:lang w:val="en-CA" w:bidi="en-US"/>
               </w:rPr>
               <w:t xml:space="preserve"> </w:t>
@@ -3727,7 +4120,15 @@
                 <w:color w:val="000000"/>
                 <w:lang w:val="en-CA" w:bidi="en-US"/>
               </w:rPr>
-              <w:t xml:space="preserve">Species on the move: Stowaways and contaminants cause the greatest economic impacts. </w:t>
+              <w:t xml:space="preserve">(2022). </w:t>
+            </w:r>
+            <w:r>
+              <w:rPr>
+                <w:bCs/>
+                <w:color w:val="000000"/>
+                <w:lang w:val="en-CA" w:bidi="en-US"/>
+              </w:rPr>
+              <w:t>Introduction pathways of economically costly invasive alien species. Biological Invasions.</w:t>
             </w:r>
             <w:r>
               <w:rPr>
@@ -3737,25 +4138,9 @@
                 <w:color w:val="000000"/>
                 <w:lang w:val="en-CA" w:bidi="en-US"/>
               </w:rPr>
-              <w:t>Accepted</w:t>
-            </w:r>
-            <w:r>
-              <w:rPr>
-                <w:bCs/>
-                <w:i/>
-                <w:iCs/>
-                <w:color w:val="000000"/>
-                <w:lang w:val="en-CA" w:bidi="en-US"/>
-              </w:rPr>
-              <w:t xml:space="preserve">. Biological Invasions. Preprint: </w:t>
-            </w:r>
-            <w:r>
-              <w:rPr>
-                <w:lang w:val="en-CA"/>
-              </w:rPr>
-              <w:t xml:space="preserve"> </w:t>
-            </w:r>
-            <w:hyperlink r:id="rId9" w:history="1">
+              <w:t xml:space="preserve"> Biological Invasions. </w:t>
+            </w:r>
+            <w:hyperlink r:id="rId11" w:history="1">
               <w:r>
                 <w:rPr>
                   <w:bCs/>
@@ -3782,230 +4167,105 @@
           </w:p>
           <w:p>
             <w:pPr>
-              <w:widowControl w:val="0"/>
-              <w:autoSpaceDE w:val="0"/>
-              <w:autoSpaceDN w:val="0"/>
-              <w:adjustRightInd w:val="0"/>
+              <w:spacing w:before="100" w:beforeAutospacing="1" w:after="100" w:afterAutospacing="1"/>
+              <w:rPr>
+                <w:color w:val="000000"/>
+                <w:lang w:val="en-CA"/>
+              </w:rPr>
+            </w:pPr>
+            <w:r>
+              <w:rPr>
+                <w:bCs/>
+                <w:color w:val="000000"/>
+                <w:lang w:val="en-CA" w:bidi="en-US"/>
+              </w:rPr>
+              <w:t>1</w:t>
+            </w:r>
+            <w:r>
+              <w:rPr>
+                <w:bCs/>
+                <w:color w:val="000000"/>
+                <w:lang w:val="en-CA" w:bidi="en-US"/>
+              </w:rPr>
+              <w:t>3</w:t>
+            </w:r>
+            <w:r>
+              <w:rPr>
+                <w:bCs/>
+                <w:color w:val="000000"/>
+                <w:lang w:val="en-CA" w:bidi="en-US"/>
+              </w:rPr>
+              <w:t>.</w:t>
+            </w:r>
+            <w:r>
+              <w:rPr>
+                <w:b/>
+                <w:color w:val="000000"/>
+                <w:lang w:val="en-CA" w:bidi="en-US"/>
+              </w:rPr>
+              <w:t xml:space="preserve"> Hudgins, E. J., </w:t>
+            </w:r>
+            <w:r>
+              <w:rPr>
+                <w:bCs/>
+                <w:color w:val="000000"/>
+                <w:lang w:val="en-CA" w:bidi="en-US"/>
+              </w:rPr>
+              <w:t>Koch, F.H., Ambrose, M.J., &amp; Leung, B.</w:t>
+            </w:r>
+            <w:r>
+              <w:rPr>
+                <w:bCs/>
+                <w:color w:val="000000"/>
+                <w:lang w:val="en-CA" w:bidi="en-US"/>
+              </w:rPr>
+              <w:t xml:space="preserve"> (2022).</w:t>
+            </w:r>
+            <w:r>
+              <w:rPr>
+                <w:bCs/>
+                <w:color w:val="000000"/>
+                <w:lang w:val="en-CA" w:bidi="en-US"/>
+              </w:rPr>
+              <w:t xml:space="preserve"> </w:t>
+            </w:r>
+            <w:r>
+              <w:rPr>
+                <w:color w:val="000000"/>
+                <w:lang w:val="en-CA"/>
+              </w:rPr>
+              <w:t>Hotspots of pest-induced US urban tree death, 2020-2050.</w:t>
+            </w:r>
+            <w:r>
+              <w:rPr>
+                <w:b/>
+                <w:bCs/>
+                <w:color w:val="000000"/>
+                <w:lang w:val="en-CA" w:bidi="en-US"/>
+              </w:rPr>
+              <w:t xml:space="preserve"> </w:t>
+            </w:r>
+            <w:r>
               <w:rPr>
                 <w:bCs/>
                 <w:i/>
                 <w:iCs/>
-                <w:color w:val="0563C1"/>
-                <w:u w:val="single"/>
-                <w:lang w:val="en-CA" w:bidi="en-US"/>
-              </w:rPr>
-            </w:pPr>
-          </w:p>
-          <w:p>
-            <w:pPr>
-              <w:rPr>
+                <w:color w:val="000000"/>
+                <w:lang w:val="en-CA" w:bidi="en-US"/>
+              </w:rPr>
+              <w:t>Journal of Applied Ecology</w:t>
+            </w:r>
+            <w:r>
+              <w:rPr>
+                <w:bCs/>
                 <w:i/>
                 <w:iCs/>
-                <w:lang w:val="en-CA"/>
-              </w:rPr>
-            </w:pPr>
-            <w:r>
-              <w:rPr>
-                <w:bCs/>
-                <w:color w:val="000000"/>
-                <w:lang w:val="en-CA" w:bidi="en-US"/>
-              </w:rPr>
-              <w:t>1</w:t>
-            </w:r>
-            <w:r>
-              <w:rPr>
-                <w:bCs/>
-                <w:color w:val="000000"/>
-                <w:lang w:val="en-CA" w:bidi="en-US"/>
-              </w:rPr>
-              <w:t>4</w:t>
-            </w:r>
-            <w:r>
-              <w:rPr>
-                <w:bCs/>
                 <w:color w:val="000000"/>
                 <w:lang w:val="en-CA" w:bidi="en-US"/>
               </w:rPr>
               <w:t xml:space="preserve">. </w:t>
             </w:r>
-            <w:r>
-              <w:rPr>
-                <w:lang w:val="en-CA"/>
-              </w:rPr>
-              <w:t>Edwards,</w:t>
-            </w:r>
-            <w:r>
-              <w:rPr>
-                <w:vertAlign w:val="superscript"/>
-                <w:lang w:val="en-CA"/>
-              </w:rPr>
-              <w:t xml:space="preserve"> </w:t>
-            </w:r>
-            <w:r>
-              <w:rPr>
-                <w:lang w:val="en-CA"/>
-              </w:rPr>
-              <w:t xml:space="preserve">B.P.M, Binley, A.D., English, W.B., </w:t>
-            </w:r>
-            <w:r>
-              <w:rPr>
-                <w:b/>
-                <w:bCs/>
-                <w:lang w:val="en-CA"/>
-              </w:rPr>
-              <w:t>Hudgins,</w:t>
-            </w:r>
-            <w:r>
-              <w:rPr>
-                <w:lang w:val="en-CA"/>
-              </w:rPr>
-              <w:t xml:space="preserve"> </w:t>
-            </w:r>
-            <w:r>
-              <w:rPr>
-                <w:b/>
-                <w:bCs/>
-                <w:lang w:val="en-CA"/>
-              </w:rPr>
-              <w:t>E.J.</w:t>
-            </w:r>
-            <w:r>
-              <w:rPr>
-                <w:lang w:val="en-CA"/>
-              </w:rPr>
-              <w:t>, &amp; Snow, S.S.: A highly anomalous Red-winged Blackbird (</w:t>
-            </w:r>
-            <w:r>
-              <w:rPr>
-                <w:i/>
-                <w:lang w:val="en-CA"/>
-              </w:rPr>
-              <w:t>Agelaius phoeniceus</w:t>
-            </w:r>
-            <w:r>
-              <w:rPr>
-                <w:lang w:val="en-CA"/>
-              </w:rPr>
-              <w:t xml:space="preserve">) song. </w:t>
-            </w:r>
-            <w:r>
-              <w:rPr>
-                <w:i/>
-                <w:iCs/>
-                <w:lang w:val="en-CA"/>
-              </w:rPr>
-              <w:t>Accepted</w:t>
-            </w:r>
-            <w:r>
-              <w:rPr>
-                <w:i/>
-                <w:iCs/>
-                <w:lang w:val="en-CA"/>
-              </w:rPr>
-              <w:t>. Canadian Field Naturalist.</w:t>
-            </w:r>
-          </w:p>
-          <w:p>
-            <w:pPr>
-              <w:spacing w:before="100" w:beforeAutospacing="1" w:after="100" w:afterAutospacing="1"/>
-              <w:rPr>
-                <w:color w:val="000000"/>
-                <w:lang w:val="en-CA"/>
-              </w:rPr>
-            </w:pPr>
-            <w:r>
-              <w:rPr>
-                <w:bCs/>
-                <w:color w:val="000000"/>
-                <w:lang w:val="en-CA" w:bidi="en-US"/>
-              </w:rPr>
-              <w:t>1</w:t>
-            </w:r>
-            <w:r>
-              <w:rPr>
-                <w:bCs/>
-                <w:color w:val="000000"/>
-                <w:lang w:val="en-CA" w:bidi="en-US"/>
-              </w:rPr>
-              <w:t>3</w:t>
-            </w:r>
-            <w:r>
-              <w:rPr>
-                <w:bCs/>
-                <w:color w:val="000000"/>
-                <w:lang w:val="en-CA" w:bidi="en-US"/>
-              </w:rPr>
-              <w:t>.</w:t>
-            </w:r>
-            <w:r>
-              <w:rPr>
-                <w:b/>
-                <w:color w:val="000000"/>
-                <w:lang w:val="en-CA" w:bidi="en-US"/>
-              </w:rPr>
-              <w:t xml:space="preserve"> Hudgins, E. J., </w:t>
-            </w:r>
-            <w:r>
-              <w:rPr>
-                <w:bCs/>
-                <w:color w:val="000000"/>
-                <w:lang w:val="en-CA" w:bidi="en-US"/>
-              </w:rPr>
-              <w:t>Koch, F.H., Ambrose, M.J., &amp; Leung, B.</w:t>
-            </w:r>
-            <w:r>
-              <w:rPr>
-                <w:bCs/>
-                <w:color w:val="000000"/>
-                <w:lang w:val="en-CA" w:bidi="en-US"/>
-              </w:rPr>
-              <w:t xml:space="preserve"> (2022).</w:t>
-            </w:r>
-            <w:r>
-              <w:rPr>
-                <w:bCs/>
-                <w:color w:val="000000"/>
-                <w:lang w:val="en-CA" w:bidi="en-US"/>
-              </w:rPr>
-              <w:t xml:space="preserve"> </w:t>
-            </w:r>
-            <w:r>
-              <w:rPr>
-                <w:color w:val="000000"/>
-                <w:lang w:val="en-CA"/>
-              </w:rPr>
-              <w:t>Hotspots of pest-induced US urban tree death, 2020-2050.</w:t>
-            </w:r>
-            <w:r>
-              <w:rPr>
-                <w:b/>
-                <w:bCs/>
-                <w:color w:val="000000"/>
-                <w:lang w:val="en-CA" w:bidi="en-US"/>
-              </w:rPr>
-              <w:t xml:space="preserve"> </w:t>
-            </w:r>
-            <w:r>
-              <w:rPr>
-                <w:bCs/>
-                <w:i/>
-                <w:iCs/>
-                <w:color w:val="000000"/>
-                <w:lang w:val="en-CA" w:bidi="en-US"/>
-              </w:rPr>
-              <w:t>Journal of Applied Ecology</w:t>
-            </w:r>
-            <w:r>
-              <w:rPr>
-                <w:bCs/>
-                <w:i/>
-                <w:iCs/>
-                <w:color w:val="000000"/>
-                <w:lang w:val="en-CA" w:bidi="en-US"/>
-              </w:rPr>
-              <w:t xml:space="preserve">. </w:t>
-            </w:r>
-            <w:hyperlink r:id="rId10" w:history="1">
+            <w:hyperlink r:id="rId12" w:history="1">
               <w:r>
                 <w:rPr>
                   <w:bCs/>
@@ -4166,7 +4426,7 @@
               </w:rPr>
               <w:t xml:space="preserve">Biological Invasions. </w:t>
             </w:r>
-            <w:hyperlink r:id="rId11" w:history="1">
+            <w:hyperlink r:id="rId13" w:history="1">
               <w:r>
                 <w:rPr>
                   <w:rStyle w:val="Hyperlink"/>
@@ -4888,7 +5148,7 @@
               </w:rPr>
               <w:t xml:space="preserve"> </w:t>
             </w:r>
-            <w:hyperlink r:id="rId12" w:tgtFrame="_blank" w:tooltip="Persistent link using digital object identifier" w:history="1">
+            <w:hyperlink r:id="rId14" w:tgtFrame="_blank" w:tooltip="Persistent link using digital object identifier" w:history="1">
               <w:r>
                 <w:rPr>
                   <w:rStyle w:val="Hyperlink"/>
@@ -5123,7 +5383,7 @@
               </w:rPr>
               <w:t xml:space="preserve"> </w:t>
             </w:r>
-            <w:hyperlink r:id="rId13" w:tgtFrame="_blank" w:tooltip="Persistent link using digital object identifier" w:history="1">
+            <w:hyperlink r:id="rId15" w:tgtFrame="_blank" w:tooltip="Persistent link using digital object identifier" w:history="1">
               <w:r>
                 <w:rPr>
                   <w:rStyle w:val="Hyperlink"/>
@@ -5287,7 +5547,7 @@
               </w:rPr>
               <w:t xml:space="preserve">Biological Invasions. </w:t>
             </w:r>
-            <w:hyperlink r:id="rId14" w:history="1">
+            <w:hyperlink r:id="rId16" w:history="1">
               <w:r>
                 <w:rPr>
                   <w:bCs/>
@@ -5451,7 +5711,7 @@
               </w:rPr>
               <w:t>. </w:t>
             </w:r>
-            <w:hyperlink r:id="rId15" w:history="1">
+            <w:hyperlink r:id="rId17" w:history="1">
               <w:r>
                 <w:rPr>
                   <w:i/>
@@ -5637,7 +5897,7 @@
                 <w:color w:val="000000"/>
                 <w:lang w:val="en-CA" w:bidi="en-US"/>
               </w:rPr>
-              <w:t xml:space="preserve"> 67, 485</w:t>
+              <w:t xml:space="preserve"> 67, </w:t>
             </w:r>
             <w:r>
               <w:rPr>
@@ -5647,6 +5907,17 @@
                 <w:color w:val="000000"/>
                 <w:lang w:val="en-CA" w:bidi="en-US"/>
               </w:rPr>
+              <w:lastRenderedPageBreak/>
+              <w:t>485</w:t>
+            </w:r>
+            <w:r>
+              <w:rPr>
+                <w:bCs/>
+                <w:i/>
+                <w:iCs/>
+                <w:color w:val="000000"/>
+                <w:lang w:val="en-CA" w:bidi="en-US"/>
+              </w:rPr>
               <w:t>-510</w:t>
             </w:r>
             <w:r>
@@ -5662,7 +5933,7 @@
             <w:r>
               <w:t xml:space="preserve"> </w:t>
             </w:r>
-            <w:hyperlink r:id="rId16" w:history="1">
+            <w:hyperlink r:id="rId18" w:history="1">
               <w:r>
                 <w:rPr>
                   <w:rStyle w:val="Hyperlink"/>
@@ -5786,7 +6057,7 @@
               </w:rPr>
               <w:t xml:space="preserve"> </w:t>
             </w:r>
-            <w:hyperlink r:id="rId17" w:tgtFrame="_blank" w:history="1">
+            <w:hyperlink r:id="rId19" w:tgtFrame="_blank" w:history="1">
               <w:r>
                 <w:rPr>
                   <w:rStyle w:val="Hyperlink"/>
@@ -5890,7 +6161,7 @@
               </w:rPr>
               <w:t xml:space="preserve"> </w:t>
             </w:r>
-            <w:hyperlink r:id="rId18" w:history="1">
+            <w:hyperlink r:id="rId20" w:history="1">
               <w:r>
                 <w:rPr>
                   <w:rStyle w:val="Hyperlink"/>
@@ -5932,7 +6203,6 @@
                 <w:color w:val="000000"/>
                 <w:lang w:val="en-CA" w:bidi="en-US"/>
               </w:rPr>
-              <w:lastRenderedPageBreak/>
               <w:t>4.</w:t>
             </w:r>
             <w:r>
@@ -6026,7 +6296,7 @@
               </w:rPr>
               <w:t xml:space="preserve"> </w:t>
             </w:r>
-            <w:hyperlink r:id="rId19" w:history="1">
+            <w:hyperlink r:id="rId21" w:history="1">
               <w:r>
                 <w:rPr>
                   <w:rStyle w:val="Hyperlink"/>
@@ -6173,7 +6443,7 @@
             <w:r>
               <w:t xml:space="preserve"> </w:t>
             </w:r>
-            <w:hyperlink r:id="rId20" w:history="1">
+            <w:hyperlink r:id="rId22" w:history="1">
               <w:r>
                 <w:rPr>
                   <w:rStyle w:val="Hyperlink"/>
@@ -6287,7 +6557,7 @@
             <w:r>
               <w:t xml:space="preserve"> </w:t>
             </w:r>
-            <w:hyperlink r:id="rId21" w:history="1">
+            <w:hyperlink r:id="rId23" w:history="1">
               <w:r>
                 <w:rPr>
                   <w:rStyle w:val="Hyperlink"/>
@@ -6941,7 +7211,16 @@
                 <w:color w:val="000000"/>
                 <w:lang w:val="en-CA" w:bidi="en-US"/>
               </w:rPr>
-              <w:t>Presented at the World Conference on Natural Resource Modelling, May 23</w:t>
+              <w:t xml:space="preserve">Presented at the World Conference on Natural Resource </w:t>
+            </w:r>
+            <w:r>
+              <w:rPr>
+                <w:bCs/>
+                <w:color w:val="000000"/>
+                <w:lang w:val="en-CA" w:bidi="en-US"/>
+              </w:rPr>
+              <w:lastRenderedPageBreak/>
+              <w:t>Modelling, May 23</w:t>
             </w:r>
             <w:r>
               <w:rPr>
@@ -7203,859 +7482,859 @@
                 <w:color w:val="000000"/>
                 <w:lang w:val="en-CA" w:bidi="en-US"/>
               </w:rPr>
+              <w:t>Hudgins, E.J.*</w:t>
+            </w:r>
+            <w:r>
+              <w:rPr>
+                <w:bCs/>
+                <w:color w:val="000000"/>
+                <w:lang w:val="en-CA" w:bidi="en-US"/>
+              </w:rPr>
+              <w:t>. Optimal invasive forest pest management in the United States. Presented at the Mathematics of Biological Systems Management conference, University of Melbourne, April 6</w:t>
+            </w:r>
+            <w:r>
+              <w:rPr>
+                <w:bCs/>
+                <w:color w:val="000000"/>
+                <w:vertAlign w:val="superscript"/>
+                <w:lang w:val="en-CA" w:bidi="en-US"/>
+              </w:rPr>
+              <w:t>th</w:t>
+            </w:r>
+            <w:r>
+              <w:rPr>
+                <w:bCs/>
+                <w:color w:val="000000"/>
+                <w:lang w:val="en-CA" w:bidi="en-US"/>
+              </w:rPr>
+              <w:t xml:space="preserve">, 2018. </w:t>
+            </w:r>
+          </w:p>
+          <w:p>
+            <w:pPr>
+              <w:widowControl w:val="0"/>
+              <w:autoSpaceDE w:val="0"/>
+              <w:autoSpaceDN w:val="0"/>
+              <w:adjustRightInd w:val="0"/>
+              <w:rPr>
+                <w:b/>
+                <w:bCs/>
+                <w:color w:val="000000"/>
+                <w:lang w:val="en-CA" w:bidi="en-US"/>
+              </w:rPr>
+            </w:pPr>
+          </w:p>
+          <w:p>
+            <w:pPr>
+              <w:widowControl w:val="0"/>
+              <w:autoSpaceDE w:val="0"/>
+              <w:autoSpaceDN w:val="0"/>
+              <w:adjustRightInd w:val="0"/>
+              <w:rPr>
+                <w:bCs/>
+                <w:color w:val="000000"/>
+                <w:u w:val="single"/>
+                <w:lang w:val="en-CA" w:bidi="en-US"/>
+              </w:rPr>
+            </w:pPr>
+            <w:r>
+              <w:rPr>
+                <w:b/>
+                <w:bCs/>
+                <w:color w:val="000000"/>
+                <w:lang w:val="en-CA" w:bidi="en-US"/>
+              </w:rPr>
+              <w:t>Hudgins, E.J.*</w:t>
+            </w:r>
+            <w:r>
+              <w:rPr>
+                <w:bCs/>
+                <w:color w:val="000000"/>
+                <w:lang w:val="en-CA" w:bidi="en-US"/>
+              </w:rPr>
+              <w:t>. Optimal control of the spread of invasive forest pests in the United States. Presented at the University of Queensland’s Centre for Biology and Conservation Science’s weekly seminar series, March 20</w:t>
+            </w:r>
+            <w:r>
+              <w:rPr>
+                <w:bCs/>
+                <w:color w:val="000000"/>
+                <w:vertAlign w:val="superscript"/>
+                <w:lang w:val="en-CA" w:bidi="en-US"/>
+              </w:rPr>
+              <w:t>th</w:t>
+            </w:r>
+            <w:r>
+              <w:rPr>
+                <w:bCs/>
+                <w:color w:val="000000"/>
+                <w:lang w:val="en-CA" w:bidi="en-US"/>
+              </w:rPr>
+              <w:t xml:space="preserve">, 2018. </w:t>
+            </w:r>
+            <w:r>
+              <w:rPr>
+                <w:bCs/>
+                <w:color w:val="000000"/>
+                <w:u w:val="single"/>
+                <w:lang w:val="en-CA" w:bidi="en-US"/>
+              </w:rPr>
+              <w:t>Invited seminar.</w:t>
+            </w:r>
+          </w:p>
+          <w:p>
+            <w:pPr>
+              <w:widowControl w:val="0"/>
+              <w:autoSpaceDE w:val="0"/>
+              <w:autoSpaceDN w:val="0"/>
+              <w:adjustRightInd w:val="0"/>
+              <w:rPr>
+                <w:b/>
+                <w:bCs/>
+                <w:color w:val="000000"/>
+                <w:lang w:val="en-CA" w:bidi="en-US"/>
+              </w:rPr>
+            </w:pPr>
+          </w:p>
+          <w:p>
+            <w:pPr>
+              <w:widowControl w:val="0"/>
+              <w:autoSpaceDE w:val="0"/>
+              <w:autoSpaceDN w:val="0"/>
+              <w:adjustRightInd w:val="0"/>
+              <w:rPr>
+                <w:bCs/>
+                <w:color w:val="000000"/>
+                <w:lang w:val="en-CA" w:bidi="en-US"/>
+              </w:rPr>
+            </w:pPr>
+            <w:r>
+              <w:rPr>
+                <w:b/>
+                <w:bCs/>
+                <w:color w:val="000000"/>
+                <w:lang w:val="en-CA" w:bidi="en-US"/>
+              </w:rPr>
+              <w:t>Hudgins, E.J.*</w:t>
+            </w:r>
+            <w:r>
+              <w:rPr>
+                <w:bCs/>
+                <w:color w:val="000000"/>
+                <w:lang w:val="en-CA" w:bidi="en-US"/>
+              </w:rPr>
+              <w:t xml:space="preserve">, </w:t>
+            </w:r>
+            <w:proofErr w:type="spellStart"/>
+            <w:r>
+              <w:rPr>
+                <w:bCs/>
+                <w:color w:val="000000"/>
+                <w:lang w:val="en-CA" w:bidi="en-US"/>
+              </w:rPr>
+              <w:t>Liebhold</w:t>
+            </w:r>
+            <w:proofErr w:type="spellEnd"/>
+            <w:r>
+              <w:rPr>
+                <w:bCs/>
+                <w:color w:val="000000"/>
+                <w:lang w:val="en-CA" w:bidi="en-US"/>
+              </w:rPr>
+              <w:t xml:space="preserve">, A.M., &amp; Leung B. </w:t>
+            </w:r>
+            <w:r>
+              <w:rPr>
+                <w:bCs/>
+                <w:i/>
+                <w:color w:val="000000"/>
+                <w:lang w:val="en-CA" w:bidi="en-US"/>
+              </w:rPr>
+              <w:t>Comparing generalized to customized models for United States invasive forest pests.</w:t>
+            </w:r>
+            <w:r>
+              <w:rPr>
+                <w:bCs/>
+                <w:color w:val="000000"/>
+                <w:lang w:val="en-CA" w:bidi="en-US"/>
+              </w:rPr>
+              <w:t xml:space="preserve"> Presented at the Quebec Centre for Biodiversity Science Symposium, December 15</w:t>
+            </w:r>
+            <w:r>
+              <w:rPr>
+                <w:bCs/>
+                <w:color w:val="000000"/>
+                <w:vertAlign w:val="superscript"/>
+                <w:lang w:val="en-CA" w:bidi="en-US"/>
+              </w:rPr>
+              <w:t>th</w:t>
+            </w:r>
+            <w:r>
+              <w:rPr>
+                <w:bCs/>
+                <w:color w:val="000000"/>
+                <w:lang w:val="en-CA" w:bidi="en-US"/>
+              </w:rPr>
+              <w:t xml:space="preserve">, 2017. </w:t>
+            </w:r>
+          </w:p>
+          <w:p>
+            <w:pPr>
+              <w:widowControl w:val="0"/>
+              <w:autoSpaceDE w:val="0"/>
+              <w:autoSpaceDN w:val="0"/>
+              <w:adjustRightInd w:val="0"/>
+              <w:rPr>
+                <w:bCs/>
+                <w:color w:val="000000"/>
+                <w:lang w:val="en-CA" w:bidi="en-US"/>
+              </w:rPr>
+            </w:pPr>
+          </w:p>
+          <w:p>
+            <w:pPr>
+              <w:widowControl w:val="0"/>
+              <w:autoSpaceDE w:val="0"/>
+              <w:autoSpaceDN w:val="0"/>
+              <w:adjustRightInd w:val="0"/>
+              <w:rPr>
+                <w:bCs/>
+                <w:color w:val="000000"/>
+                <w:lang w:val="en-CA" w:bidi="en-US"/>
+              </w:rPr>
+            </w:pPr>
+            <w:r>
+              <w:rPr>
+                <w:b/>
+                <w:bCs/>
+                <w:color w:val="000000"/>
+                <w:lang w:val="en-CA" w:bidi="en-US"/>
+              </w:rPr>
+              <w:t>Hudgins, E.J.*</w:t>
+            </w:r>
+            <w:r>
+              <w:rPr>
+                <w:bCs/>
+                <w:color w:val="000000"/>
+                <w:lang w:val="en-CA" w:bidi="en-US"/>
+              </w:rPr>
+              <w:t xml:space="preserve">, </w:t>
+            </w:r>
+            <w:proofErr w:type="spellStart"/>
+            <w:r>
+              <w:rPr>
+                <w:bCs/>
+                <w:color w:val="000000"/>
+                <w:lang w:val="en-CA" w:bidi="en-US"/>
+              </w:rPr>
+              <w:t>Liebhold</w:t>
+            </w:r>
+            <w:proofErr w:type="spellEnd"/>
+            <w:r>
+              <w:rPr>
+                <w:bCs/>
+                <w:color w:val="000000"/>
+                <w:lang w:val="en-CA" w:bidi="en-US"/>
+              </w:rPr>
+              <w:t xml:space="preserve">, A.M., &amp; Leung B. </w:t>
+            </w:r>
+            <w:r>
+              <w:rPr>
+                <w:bCs/>
+                <w:i/>
+                <w:color w:val="000000"/>
+                <w:lang w:val="en-CA" w:bidi="en-US"/>
+              </w:rPr>
+              <w:t xml:space="preserve">A comparison between general and </w:t>
+            </w:r>
+            <w:proofErr w:type="gramStart"/>
+            <w:r>
+              <w:rPr>
+                <w:bCs/>
+                <w:i/>
+                <w:color w:val="000000"/>
+                <w:lang w:val="en-CA" w:bidi="en-US"/>
+              </w:rPr>
+              <w:t>species specific</w:t>
+            </w:r>
+            <w:proofErr w:type="gramEnd"/>
+            <w:r>
+              <w:rPr>
+                <w:bCs/>
+                <w:i/>
+                <w:color w:val="000000"/>
+                <w:lang w:val="en-CA" w:bidi="en-US"/>
+              </w:rPr>
+              <w:t xml:space="preserve"> spread models for United States invasive forest pests.</w:t>
+            </w:r>
+            <w:r>
+              <w:rPr>
+                <w:bCs/>
+                <w:color w:val="000000"/>
+                <w:lang w:val="en-CA" w:bidi="en-US"/>
+              </w:rPr>
+              <w:t xml:space="preserve"> Presented at the Ecology and Evolution Lunches series, Nov 23</w:t>
+            </w:r>
+            <w:r>
+              <w:rPr>
+                <w:bCs/>
+                <w:color w:val="000000"/>
+                <w:vertAlign w:val="superscript"/>
+                <w:lang w:val="en-CA" w:bidi="en-US"/>
+              </w:rPr>
+              <w:t>rd</w:t>
+            </w:r>
+            <w:r>
+              <w:rPr>
+                <w:bCs/>
+                <w:color w:val="000000"/>
+                <w:lang w:val="en-CA" w:bidi="en-US"/>
+              </w:rPr>
+              <w:t xml:space="preserve">, 2017. </w:t>
+            </w:r>
+          </w:p>
+          <w:p>
+            <w:pPr>
+              <w:widowControl w:val="0"/>
+              <w:autoSpaceDE w:val="0"/>
+              <w:autoSpaceDN w:val="0"/>
+              <w:adjustRightInd w:val="0"/>
+              <w:rPr>
+                <w:b/>
+                <w:bCs/>
+                <w:color w:val="000000"/>
+                <w:lang w:val="en-CA" w:bidi="en-US"/>
+              </w:rPr>
+            </w:pPr>
+          </w:p>
+          <w:p>
+            <w:pPr>
+              <w:widowControl w:val="0"/>
+              <w:autoSpaceDE w:val="0"/>
+              <w:autoSpaceDN w:val="0"/>
+              <w:adjustRightInd w:val="0"/>
+              <w:rPr>
+                <w:bCs/>
+                <w:color w:val="000000"/>
+                <w:lang w:val="en-CA" w:bidi="en-US"/>
+              </w:rPr>
+            </w:pPr>
+            <w:r>
+              <w:rPr>
+                <w:b/>
+                <w:bCs/>
+                <w:color w:val="000000"/>
+                <w:lang w:val="en-CA" w:bidi="en-US"/>
+              </w:rPr>
+              <w:t>Hudgins, E.J.*</w:t>
+            </w:r>
+            <w:r>
+              <w:rPr>
+                <w:bCs/>
+                <w:color w:val="000000"/>
+                <w:lang w:val="en-CA" w:bidi="en-US"/>
+              </w:rPr>
+              <w:t xml:space="preserve">, &amp; Leung B. </w:t>
+            </w:r>
+            <w:r>
+              <w:rPr>
+                <w:bCs/>
+                <w:i/>
+                <w:color w:val="000000"/>
+                <w:lang w:val="en-CA" w:bidi="en-US"/>
+              </w:rPr>
+              <w:t xml:space="preserve">The effect of host diversity on the establishment of United States invasive forest pests. </w:t>
+            </w:r>
+            <w:r>
+              <w:rPr>
+                <w:bCs/>
+                <w:color w:val="000000"/>
+                <w:lang w:val="en-CA" w:bidi="en-US"/>
+              </w:rPr>
+              <w:t>Presented at the McGill Conservation, Ecology, Evolution and Behaviour retreat, April 8</w:t>
+            </w:r>
+            <w:r>
+              <w:rPr>
+                <w:bCs/>
+                <w:color w:val="000000"/>
+                <w:vertAlign w:val="superscript"/>
+                <w:lang w:val="en-CA" w:bidi="en-US"/>
+              </w:rPr>
+              <w:t>th</w:t>
+            </w:r>
+            <w:r>
+              <w:rPr>
+                <w:bCs/>
+                <w:color w:val="000000"/>
+                <w:lang w:val="en-CA" w:bidi="en-US"/>
+              </w:rPr>
+              <w:t xml:space="preserve">, 2017. </w:t>
+            </w:r>
+          </w:p>
+          <w:p>
+            <w:pPr>
+              <w:widowControl w:val="0"/>
+              <w:autoSpaceDE w:val="0"/>
+              <w:autoSpaceDN w:val="0"/>
+              <w:adjustRightInd w:val="0"/>
+              <w:rPr>
+                <w:b/>
+                <w:bCs/>
+                <w:color w:val="000000"/>
+                <w:lang w:val="en-CA" w:bidi="en-US"/>
+              </w:rPr>
+            </w:pPr>
+          </w:p>
+          <w:p>
+            <w:pPr>
+              <w:widowControl w:val="0"/>
+              <w:autoSpaceDE w:val="0"/>
+              <w:autoSpaceDN w:val="0"/>
+              <w:adjustRightInd w:val="0"/>
+              <w:rPr>
+                <w:bCs/>
+                <w:color w:val="000000"/>
+                <w:lang w:val="en-CA" w:bidi="en-US"/>
+              </w:rPr>
+            </w:pPr>
+            <w:r>
+              <w:rPr>
+                <w:b/>
+                <w:bCs/>
+                <w:color w:val="000000"/>
+                <w:lang w:val="en-CA" w:bidi="en-US"/>
+              </w:rPr>
+              <w:t>Hudgins, E.J.*</w:t>
+            </w:r>
+            <w:r>
+              <w:rPr>
+                <w:bCs/>
+                <w:color w:val="000000"/>
+                <w:lang w:val="en-CA" w:bidi="en-US"/>
+              </w:rPr>
+              <w:t xml:space="preserve">, </w:t>
+            </w:r>
+            <w:proofErr w:type="spellStart"/>
+            <w:r>
+              <w:rPr>
+                <w:bCs/>
+                <w:color w:val="000000"/>
+                <w:lang w:val="en-CA" w:bidi="en-US"/>
+              </w:rPr>
+              <w:t>Liebhold</w:t>
+            </w:r>
+            <w:proofErr w:type="spellEnd"/>
+            <w:r>
+              <w:rPr>
+                <w:bCs/>
+                <w:color w:val="000000"/>
+                <w:lang w:val="en-CA" w:bidi="en-US"/>
+              </w:rPr>
+              <w:t xml:space="preserve">, A.M., &amp; Leung B. </w:t>
+            </w:r>
+            <w:r>
+              <w:rPr>
+                <w:bCs/>
+                <w:i/>
+                <w:color w:val="000000"/>
+                <w:lang w:val="en-CA" w:bidi="en-US"/>
+              </w:rPr>
+              <w:t>Forecasting United States forest invaders: A general predictive model for pest spread.</w:t>
+            </w:r>
+            <w:r>
+              <w:rPr>
+                <w:bCs/>
+                <w:color w:val="000000"/>
+                <w:lang w:val="en-CA" w:bidi="en-US"/>
+              </w:rPr>
+              <w:t xml:space="preserve"> Presented at the Quebec Centre for Biodiversity Science Symposium, December 16</w:t>
+            </w:r>
+            <w:r>
+              <w:rPr>
+                <w:bCs/>
+                <w:color w:val="000000"/>
+                <w:vertAlign w:val="superscript"/>
+                <w:lang w:val="en-CA" w:bidi="en-US"/>
+              </w:rPr>
+              <w:t>th</w:t>
+            </w:r>
+            <w:r>
+              <w:rPr>
+                <w:bCs/>
+                <w:color w:val="000000"/>
+                <w:lang w:val="en-CA" w:bidi="en-US"/>
+              </w:rPr>
+              <w:t xml:space="preserve">, 2016. </w:t>
+            </w:r>
+          </w:p>
+          <w:p>
+            <w:pPr>
+              <w:widowControl w:val="0"/>
+              <w:autoSpaceDE w:val="0"/>
+              <w:autoSpaceDN w:val="0"/>
+              <w:adjustRightInd w:val="0"/>
+              <w:rPr>
+                <w:b/>
+                <w:bCs/>
+                <w:color w:val="000000"/>
+                <w:lang w:val="en-CA" w:bidi="en-US"/>
+              </w:rPr>
+            </w:pPr>
+          </w:p>
+          <w:p>
+            <w:pPr>
+              <w:widowControl w:val="0"/>
+              <w:autoSpaceDE w:val="0"/>
+              <w:autoSpaceDN w:val="0"/>
+              <w:adjustRightInd w:val="0"/>
+              <w:rPr>
+                <w:bCs/>
+                <w:color w:val="000000"/>
+                <w:lang w:val="en-CA" w:bidi="en-US"/>
+              </w:rPr>
+            </w:pPr>
+            <w:r>
+              <w:rPr>
+                <w:b/>
+                <w:bCs/>
+                <w:color w:val="000000"/>
+                <w:lang w:val="en-CA" w:bidi="en-US"/>
+              </w:rPr>
+              <w:t>Hudgins, E.J.*</w:t>
+            </w:r>
+            <w:r>
+              <w:rPr>
+                <w:bCs/>
+                <w:color w:val="000000"/>
+                <w:lang w:val="en-CA" w:bidi="en-US"/>
+              </w:rPr>
+              <w:t xml:space="preserve">, </w:t>
+            </w:r>
+            <w:proofErr w:type="spellStart"/>
+            <w:r>
+              <w:rPr>
+                <w:bCs/>
+                <w:color w:val="000000"/>
+                <w:lang w:val="en-CA" w:bidi="en-US"/>
+              </w:rPr>
+              <w:t>Liebhold</w:t>
+            </w:r>
+            <w:proofErr w:type="spellEnd"/>
+            <w:r>
+              <w:rPr>
+                <w:bCs/>
+                <w:color w:val="000000"/>
+                <w:lang w:val="en-CA" w:bidi="en-US"/>
+              </w:rPr>
+              <w:t xml:space="preserve">, A.M., &amp; Leung B. </w:t>
+            </w:r>
+            <w:r>
+              <w:rPr>
+                <w:bCs/>
+                <w:i/>
+                <w:color w:val="000000"/>
+                <w:lang w:val="en-CA" w:bidi="en-US"/>
+              </w:rPr>
+              <w:t>A general predictive model for forecasting United States invasive pest spread.</w:t>
+            </w:r>
+            <w:r>
+              <w:rPr>
+                <w:bCs/>
+                <w:color w:val="000000"/>
+                <w:lang w:val="en-CA" w:bidi="en-US"/>
+              </w:rPr>
+              <w:t xml:space="preserve"> Presented at the Ecological Society of America Annual Meeting, August 11</w:t>
+            </w:r>
+            <w:r>
+              <w:rPr>
+                <w:bCs/>
+                <w:color w:val="000000"/>
+                <w:vertAlign w:val="superscript"/>
+                <w:lang w:val="en-CA" w:bidi="en-US"/>
+              </w:rPr>
+              <w:t>th</w:t>
+            </w:r>
+            <w:r>
+              <w:rPr>
+                <w:bCs/>
+                <w:color w:val="000000"/>
+                <w:lang w:val="en-CA" w:bidi="en-US"/>
+              </w:rPr>
+              <w:t>, 2016</w:t>
+            </w:r>
+          </w:p>
+          <w:p>
+            <w:pPr>
+              <w:widowControl w:val="0"/>
+              <w:autoSpaceDE w:val="0"/>
+              <w:autoSpaceDN w:val="0"/>
+              <w:adjustRightInd w:val="0"/>
+              <w:rPr>
+                <w:b/>
+                <w:bCs/>
+                <w:color w:val="000000"/>
+                <w:lang w:val="en-CA" w:bidi="en-US"/>
+              </w:rPr>
+            </w:pPr>
+          </w:p>
+          <w:p>
+            <w:pPr>
+              <w:widowControl w:val="0"/>
+              <w:autoSpaceDE w:val="0"/>
+              <w:autoSpaceDN w:val="0"/>
+              <w:adjustRightInd w:val="0"/>
+              <w:rPr>
+                <w:bCs/>
+                <w:color w:val="000000"/>
+                <w:lang w:val="en-CA" w:bidi="en-US"/>
+              </w:rPr>
+            </w:pPr>
+            <w:r>
+              <w:rPr>
+                <w:b/>
+                <w:bCs/>
+                <w:color w:val="000000"/>
+                <w:lang w:val="en-CA" w:bidi="en-US"/>
+              </w:rPr>
+              <w:t xml:space="preserve">Hudgins, E.J.* </w:t>
+            </w:r>
+            <w:r>
+              <w:rPr>
+                <w:bCs/>
+                <w:i/>
+                <w:color w:val="000000"/>
+                <w:lang w:val="en-CA" w:bidi="en-US"/>
+              </w:rPr>
+              <w:t>Modelling invasive forest pest spread across the United States.</w:t>
+            </w:r>
+            <w:r>
+              <w:rPr>
+                <w:bCs/>
+                <w:color w:val="000000"/>
+                <w:lang w:val="en-CA" w:bidi="en-US"/>
+              </w:rPr>
+              <w:t xml:space="preserve"> Presented at McGill’s Honours Symposium, April 15</w:t>
+            </w:r>
+            <w:r>
+              <w:rPr>
+                <w:bCs/>
+                <w:color w:val="000000"/>
+                <w:vertAlign w:val="superscript"/>
+                <w:lang w:val="en-CA" w:bidi="en-US"/>
+              </w:rPr>
+              <w:t>th</w:t>
+            </w:r>
+            <w:r>
+              <w:rPr>
+                <w:bCs/>
+                <w:color w:val="000000"/>
+                <w:lang w:val="en-CA" w:bidi="en-US"/>
+              </w:rPr>
+              <w:t xml:space="preserve">, 2015. </w:t>
+            </w:r>
+          </w:p>
+          <w:p>
+            <w:pPr>
+              <w:widowControl w:val="0"/>
+              <w:autoSpaceDE w:val="0"/>
+              <w:autoSpaceDN w:val="0"/>
+              <w:adjustRightInd w:val="0"/>
+              <w:rPr>
+                <w:bCs/>
+                <w:color w:val="000000"/>
+                <w:lang w:val="en-CA" w:bidi="en-US"/>
+              </w:rPr>
+            </w:pPr>
+          </w:p>
+          <w:p>
+            <w:pPr>
+              <w:widowControl w:val="0"/>
+              <w:autoSpaceDE w:val="0"/>
+              <w:autoSpaceDN w:val="0"/>
+              <w:adjustRightInd w:val="0"/>
+              <w:rPr>
+                <w:b/>
+                <w:bCs/>
+                <w:color w:val="000000"/>
+                <w:lang w:val="en-CA" w:bidi="en-US"/>
+              </w:rPr>
+            </w:pPr>
+            <w:r>
+              <w:rPr>
+                <w:b/>
+                <w:bCs/>
+                <w:color w:val="000000"/>
+                <w:lang w:val="en-CA" w:bidi="en-US"/>
+              </w:rPr>
+              <w:t xml:space="preserve">* </w:t>
+            </w:r>
+            <w:proofErr w:type="gramStart"/>
+            <w:r>
+              <w:rPr>
+                <w:b/>
+                <w:bCs/>
+                <w:color w:val="000000"/>
+                <w:lang w:val="en-CA" w:bidi="en-US"/>
+              </w:rPr>
+              <w:t>presenting</w:t>
+            </w:r>
+            <w:proofErr w:type="gramEnd"/>
+            <w:r>
+              <w:rPr>
+                <w:b/>
+                <w:bCs/>
+                <w:color w:val="000000"/>
+                <w:lang w:val="en-CA" w:bidi="en-US"/>
+              </w:rPr>
+              <w:t xml:space="preserve"> author</w:t>
+            </w:r>
+          </w:p>
+          <w:p>
+            <w:pPr>
+              <w:widowControl w:val="0"/>
+              <w:autoSpaceDE w:val="0"/>
+              <w:autoSpaceDN w:val="0"/>
+              <w:adjustRightInd w:val="0"/>
+              <w:rPr>
+                <w:b/>
+                <w:bCs/>
+                <w:color w:val="000000"/>
+                <w:lang w:val="en-CA" w:bidi="en-US"/>
+              </w:rPr>
+            </w:pPr>
+          </w:p>
+          <w:p>
+            <w:pPr>
+              <w:widowControl w:val="0"/>
+              <w:autoSpaceDE w:val="0"/>
+              <w:autoSpaceDN w:val="0"/>
+              <w:adjustRightInd w:val="0"/>
+              <w:rPr>
+                <w:b/>
+                <w:bCs/>
+                <w:color w:val="000000"/>
+                <w:lang w:val="en-CA" w:bidi="en-US"/>
+              </w:rPr>
+            </w:pPr>
+            <w:r>
+              <w:rPr>
+                <w:b/>
+                <w:bCs/>
+                <w:color w:val="000000"/>
+                <w:lang w:val="en-CA" w:bidi="en-US"/>
+              </w:rPr>
+              <w:t>Poster Presentations</w:t>
+            </w:r>
+          </w:p>
+          <w:p>
+            <w:pPr>
+              <w:widowControl w:val="0"/>
+              <w:autoSpaceDE w:val="0"/>
+              <w:autoSpaceDN w:val="0"/>
+              <w:adjustRightInd w:val="0"/>
+              <w:rPr>
+                <w:b/>
+                <w:bCs/>
+                <w:color w:val="000000"/>
+                <w:lang w:val="en-CA" w:bidi="en-US"/>
+              </w:rPr>
+            </w:pPr>
+          </w:p>
+          <w:p>
+            <w:pPr>
+              <w:widowControl w:val="0"/>
+              <w:autoSpaceDE w:val="0"/>
+              <w:autoSpaceDN w:val="0"/>
+              <w:adjustRightInd w:val="0"/>
+              <w:rPr>
+                <w:bCs/>
+                <w:color w:val="000000"/>
+                <w:lang w:val="en-CA" w:bidi="en-US"/>
+              </w:rPr>
+            </w:pPr>
+            <w:r>
+              <w:rPr>
+                <w:b/>
+                <w:color w:val="000000"/>
+                <w:lang w:val="en-CA" w:bidi="en-US"/>
+              </w:rPr>
+              <w:t xml:space="preserve">Hudgins, E.J.*, </w:t>
+            </w:r>
+            <w:r>
+              <w:rPr>
+                <w:bCs/>
+                <w:color w:val="000000"/>
+                <w:lang w:val="en-CA" w:bidi="en-US"/>
+              </w:rPr>
+              <w:t xml:space="preserve">Davies, T.J., Leung, B. </w:t>
+            </w:r>
+            <w:r>
+              <w:rPr>
+                <w:bCs/>
+                <w:i/>
+                <w:iCs/>
+                <w:color w:val="000000"/>
+                <w:lang w:val="en-CA" w:bidi="en-US"/>
+              </w:rPr>
+              <w:t xml:space="preserve">A unifying phylogenetic model for the effect of host phylogenetic diversity on invasive pest establishment. </w:t>
+            </w:r>
+            <w:r>
+              <w:rPr>
+                <w:bCs/>
+                <w:color w:val="000000"/>
+                <w:lang w:val="en-CA" w:bidi="en-US"/>
+              </w:rPr>
+              <w:t>Poster presented at the British Ecological Society Festival of Ecology. Dec 14-18</w:t>
+            </w:r>
+            <w:r>
+              <w:rPr>
+                <w:bCs/>
+                <w:color w:val="000000"/>
+                <w:vertAlign w:val="superscript"/>
+                <w:lang w:val="en-CA" w:bidi="en-US"/>
+              </w:rPr>
+              <w:t>th</w:t>
+            </w:r>
+            <w:r>
+              <w:rPr>
+                <w:bCs/>
+                <w:color w:val="000000"/>
+                <w:lang w:val="en-CA" w:bidi="en-US"/>
+              </w:rPr>
+              <w:t xml:space="preserve">, 2020. </w:t>
+            </w:r>
+          </w:p>
+          <w:p>
+            <w:pPr>
+              <w:widowControl w:val="0"/>
+              <w:autoSpaceDE w:val="0"/>
+              <w:autoSpaceDN w:val="0"/>
+              <w:adjustRightInd w:val="0"/>
+              <w:rPr>
+                <w:b/>
+                <w:color w:val="000000"/>
+                <w:lang w:val="en-CA" w:bidi="en-US"/>
+              </w:rPr>
+            </w:pPr>
+          </w:p>
+          <w:p>
+            <w:pPr>
+              <w:widowControl w:val="0"/>
+              <w:autoSpaceDE w:val="0"/>
+              <w:autoSpaceDN w:val="0"/>
+              <w:adjustRightInd w:val="0"/>
+              <w:rPr>
+                <w:bCs/>
+                <w:color w:val="000000"/>
+                <w:lang w:val="en-CA" w:bidi="en-US"/>
+              </w:rPr>
+            </w:pPr>
+            <w:r>
+              <w:rPr>
+                <w:b/>
+                <w:color w:val="000000"/>
+                <w:lang w:val="en-CA" w:bidi="en-US"/>
+              </w:rPr>
               <w:lastRenderedPageBreak/>
-              <w:t>Hudgins, E.J.*</w:t>
-            </w:r>
-            <w:r>
-              <w:rPr>
-                <w:bCs/>
-                <w:color w:val="000000"/>
-                <w:lang w:val="en-CA" w:bidi="en-US"/>
-              </w:rPr>
-              <w:t>. Optimal invasive forest pest management in the United States. Presented at the Mathematics of Biological Systems Management conference, University of Melbourne, April 6</w:t>
-            </w:r>
-            <w:r>
-              <w:rPr>
-                <w:bCs/>
-                <w:color w:val="000000"/>
-                <w:vertAlign w:val="superscript"/>
-                <w:lang w:val="en-CA" w:bidi="en-US"/>
-              </w:rPr>
-              <w:t>th</w:t>
-            </w:r>
-            <w:r>
-              <w:rPr>
-                <w:bCs/>
-                <w:color w:val="000000"/>
-                <w:lang w:val="en-CA" w:bidi="en-US"/>
-              </w:rPr>
-              <w:t xml:space="preserve">, 2018. </w:t>
-            </w:r>
-          </w:p>
-          <w:p>
-            <w:pPr>
-              <w:widowControl w:val="0"/>
-              <w:autoSpaceDE w:val="0"/>
-              <w:autoSpaceDN w:val="0"/>
-              <w:adjustRightInd w:val="0"/>
-              <w:rPr>
-                <w:b/>
-                <w:bCs/>
-                <w:color w:val="000000"/>
-                <w:lang w:val="en-CA" w:bidi="en-US"/>
-              </w:rPr>
-            </w:pPr>
-          </w:p>
-          <w:p>
-            <w:pPr>
-              <w:widowControl w:val="0"/>
-              <w:autoSpaceDE w:val="0"/>
-              <w:autoSpaceDN w:val="0"/>
-              <w:adjustRightInd w:val="0"/>
-              <w:rPr>
-                <w:bCs/>
-                <w:color w:val="000000"/>
-                <w:u w:val="single"/>
-                <w:lang w:val="en-CA" w:bidi="en-US"/>
-              </w:rPr>
-            </w:pPr>
-            <w:r>
-              <w:rPr>
-                <w:b/>
-                <w:bCs/>
-                <w:color w:val="000000"/>
-                <w:lang w:val="en-CA" w:bidi="en-US"/>
-              </w:rPr>
-              <w:t>Hudgins, E.J.*</w:t>
-            </w:r>
-            <w:r>
-              <w:rPr>
-                <w:bCs/>
-                <w:color w:val="000000"/>
-                <w:lang w:val="en-CA" w:bidi="en-US"/>
-              </w:rPr>
-              <w:t>. Optimal control of the spread of invasive forest pests in the United States. Presented at the University of Queensland’s Centre for Biology and Conservation Science’s weekly seminar series, March 20</w:t>
-            </w:r>
-            <w:r>
-              <w:rPr>
-                <w:bCs/>
-                <w:color w:val="000000"/>
-                <w:vertAlign w:val="superscript"/>
-                <w:lang w:val="en-CA" w:bidi="en-US"/>
-              </w:rPr>
-              <w:t>th</w:t>
-            </w:r>
-            <w:r>
-              <w:rPr>
-                <w:bCs/>
-                <w:color w:val="000000"/>
-                <w:lang w:val="en-CA" w:bidi="en-US"/>
-              </w:rPr>
-              <w:t xml:space="preserve">, 2018. </w:t>
-            </w:r>
-            <w:r>
-              <w:rPr>
-                <w:bCs/>
-                <w:color w:val="000000"/>
-                <w:u w:val="single"/>
-                <w:lang w:val="en-CA" w:bidi="en-US"/>
-              </w:rPr>
-              <w:t>Invited seminar.</w:t>
-            </w:r>
-          </w:p>
-          <w:p>
-            <w:pPr>
-              <w:widowControl w:val="0"/>
-              <w:autoSpaceDE w:val="0"/>
-              <w:autoSpaceDN w:val="0"/>
-              <w:adjustRightInd w:val="0"/>
-              <w:rPr>
-                <w:b/>
-                <w:bCs/>
-                <w:color w:val="000000"/>
-                <w:lang w:val="en-CA" w:bidi="en-US"/>
-              </w:rPr>
-            </w:pPr>
-          </w:p>
-          <w:p>
-            <w:pPr>
-              <w:widowControl w:val="0"/>
-              <w:autoSpaceDE w:val="0"/>
-              <w:autoSpaceDN w:val="0"/>
-              <w:adjustRightInd w:val="0"/>
-              <w:rPr>
-                <w:bCs/>
-                <w:color w:val="000000"/>
-                <w:lang w:val="en-CA" w:bidi="en-US"/>
-              </w:rPr>
-            </w:pPr>
-            <w:r>
-              <w:rPr>
-                <w:b/>
-                <w:bCs/>
-                <w:color w:val="000000"/>
-                <w:lang w:val="en-CA" w:bidi="en-US"/>
-              </w:rPr>
-              <w:t>Hudgins, E.J.*</w:t>
-            </w:r>
-            <w:r>
-              <w:rPr>
-                <w:bCs/>
-                <w:color w:val="000000"/>
-                <w:lang w:val="en-CA" w:bidi="en-US"/>
-              </w:rPr>
-              <w:t xml:space="preserve">, </w:t>
-            </w:r>
-            <w:proofErr w:type="spellStart"/>
-            <w:r>
-              <w:rPr>
-                <w:bCs/>
-                <w:color w:val="000000"/>
-                <w:lang w:val="en-CA" w:bidi="en-US"/>
-              </w:rPr>
-              <w:t>Liebhold</w:t>
-            </w:r>
-            <w:proofErr w:type="spellEnd"/>
-            <w:r>
-              <w:rPr>
-                <w:bCs/>
-                <w:color w:val="000000"/>
-                <w:lang w:val="en-CA" w:bidi="en-US"/>
-              </w:rPr>
-              <w:t xml:space="preserve">, A.M., &amp; Leung B. </w:t>
-            </w:r>
-            <w:r>
-              <w:rPr>
-                <w:bCs/>
-                <w:i/>
-                <w:color w:val="000000"/>
-                <w:lang w:val="en-CA" w:bidi="en-US"/>
-              </w:rPr>
-              <w:t>Comparing generalized to customized models for United States invasive forest pests.</w:t>
-            </w:r>
-            <w:r>
-              <w:rPr>
-                <w:bCs/>
-                <w:color w:val="000000"/>
-                <w:lang w:val="en-CA" w:bidi="en-US"/>
-              </w:rPr>
-              <w:t xml:space="preserve"> Presented at the Quebec Centre for Biodiversity Science Symposium, December 15</w:t>
-            </w:r>
-            <w:r>
-              <w:rPr>
-                <w:bCs/>
-                <w:color w:val="000000"/>
-                <w:vertAlign w:val="superscript"/>
-                <w:lang w:val="en-CA" w:bidi="en-US"/>
-              </w:rPr>
-              <w:t>th</w:t>
-            </w:r>
-            <w:r>
-              <w:rPr>
-                <w:bCs/>
-                <w:color w:val="000000"/>
-                <w:lang w:val="en-CA" w:bidi="en-US"/>
-              </w:rPr>
-              <w:t xml:space="preserve">, 2017. </w:t>
-            </w:r>
-          </w:p>
-          <w:p>
-            <w:pPr>
-              <w:widowControl w:val="0"/>
-              <w:autoSpaceDE w:val="0"/>
-              <w:autoSpaceDN w:val="0"/>
-              <w:adjustRightInd w:val="0"/>
-              <w:rPr>
-                <w:bCs/>
-                <w:color w:val="000000"/>
-                <w:lang w:val="en-CA" w:bidi="en-US"/>
-              </w:rPr>
-            </w:pPr>
-          </w:p>
-          <w:p>
-            <w:pPr>
-              <w:widowControl w:val="0"/>
-              <w:autoSpaceDE w:val="0"/>
-              <w:autoSpaceDN w:val="0"/>
-              <w:adjustRightInd w:val="0"/>
-              <w:rPr>
-                <w:bCs/>
-                <w:color w:val="000000"/>
-                <w:lang w:val="en-CA" w:bidi="en-US"/>
-              </w:rPr>
-            </w:pPr>
-            <w:r>
-              <w:rPr>
-                <w:b/>
-                <w:bCs/>
-                <w:color w:val="000000"/>
-                <w:lang w:val="en-CA" w:bidi="en-US"/>
-              </w:rPr>
-              <w:t>Hudgins, E.J.*</w:t>
-            </w:r>
-            <w:r>
-              <w:rPr>
-                <w:bCs/>
-                <w:color w:val="000000"/>
-                <w:lang w:val="en-CA" w:bidi="en-US"/>
-              </w:rPr>
-              <w:t xml:space="preserve">, </w:t>
-            </w:r>
-            <w:proofErr w:type="spellStart"/>
-            <w:r>
-              <w:rPr>
-                <w:bCs/>
-                <w:color w:val="000000"/>
-                <w:lang w:val="en-CA" w:bidi="en-US"/>
-              </w:rPr>
-              <w:t>Liebhold</w:t>
-            </w:r>
-            <w:proofErr w:type="spellEnd"/>
-            <w:r>
-              <w:rPr>
-                <w:bCs/>
-                <w:color w:val="000000"/>
-                <w:lang w:val="en-CA" w:bidi="en-US"/>
-              </w:rPr>
-              <w:t xml:space="preserve">, A.M., &amp; Leung B. </w:t>
-            </w:r>
-            <w:r>
-              <w:rPr>
-                <w:bCs/>
-                <w:i/>
-                <w:color w:val="000000"/>
-                <w:lang w:val="en-CA" w:bidi="en-US"/>
-              </w:rPr>
-              <w:t xml:space="preserve">A comparison between general and </w:t>
-            </w:r>
-            <w:proofErr w:type="gramStart"/>
-            <w:r>
-              <w:rPr>
-                <w:bCs/>
-                <w:i/>
-                <w:color w:val="000000"/>
-                <w:lang w:val="en-CA" w:bidi="en-US"/>
-              </w:rPr>
-              <w:t>species specific</w:t>
-            </w:r>
-            <w:proofErr w:type="gramEnd"/>
-            <w:r>
-              <w:rPr>
-                <w:bCs/>
-                <w:i/>
-                <w:color w:val="000000"/>
-                <w:lang w:val="en-CA" w:bidi="en-US"/>
-              </w:rPr>
-              <w:t xml:space="preserve"> spread models for United States invasive forest pests.</w:t>
-            </w:r>
-            <w:r>
-              <w:rPr>
-                <w:bCs/>
-                <w:color w:val="000000"/>
-                <w:lang w:val="en-CA" w:bidi="en-US"/>
-              </w:rPr>
-              <w:t xml:space="preserve"> Presented at the Ecology and Evolution Lunches series, Nov 23</w:t>
-            </w:r>
-            <w:r>
-              <w:rPr>
-                <w:bCs/>
-                <w:color w:val="000000"/>
-                <w:vertAlign w:val="superscript"/>
-                <w:lang w:val="en-CA" w:bidi="en-US"/>
-              </w:rPr>
-              <w:t>rd</w:t>
-            </w:r>
-            <w:r>
-              <w:rPr>
-                <w:bCs/>
-                <w:color w:val="000000"/>
-                <w:lang w:val="en-CA" w:bidi="en-US"/>
-              </w:rPr>
-              <w:t xml:space="preserve">, 2017. </w:t>
-            </w:r>
-          </w:p>
-          <w:p>
-            <w:pPr>
-              <w:widowControl w:val="0"/>
-              <w:autoSpaceDE w:val="0"/>
-              <w:autoSpaceDN w:val="0"/>
-              <w:adjustRightInd w:val="0"/>
-              <w:rPr>
-                <w:b/>
-                <w:bCs/>
-                <w:color w:val="000000"/>
-                <w:lang w:val="en-CA" w:bidi="en-US"/>
-              </w:rPr>
-            </w:pPr>
-          </w:p>
-          <w:p>
-            <w:pPr>
-              <w:widowControl w:val="0"/>
-              <w:autoSpaceDE w:val="0"/>
-              <w:autoSpaceDN w:val="0"/>
-              <w:adjustRightInd w:val="0"/>
-              <w:rPr>
-                <w:bCs/>
-                <w:color w:val="000000"/>
-                <w:lang w:val="en-CA" w:bidi="en-US"/>
-              </w:rPr>
-            </w:pPr>
-            <w:r>
-              <w:rPr>
-                <w:b/>
-                <w:bCs/>
-                <w:color w:val="000000"/>
-                <w:lang w:val="en-CA" w:bidi="en-US"/>
-              </w:rPr>
-              <w:t>Hudgins, E.J.*</w:t>
-            </w:r>
-            <w:r>
-              <w:rPr>
-                <w:bCs/>
-                <w:color w:val="000000"/>
-                <w:lang w:val="en-CA" w:bidi="en-US"/>
-              </w:rPr>
-              <w:t xml:space="preserve">, &amp; Leung B. </w:t>
-            </w:r>
-            <w:r>
-              <w:rPr>
-                <w:bCs/>
-                <w:i/>
-                <w:color w:val="000000"/>
-                <w:lang w:val="en-CA" w:bidi="en-US"/>
-              </w:rPr>
-              <w:t xml:space="preserve">The effect of host diversity on the establishment of United States invasive forest pests. </w:t>
-            </w:r>
-            <w:r>
-              <w:rPr>
-                <w:bCs/>
-                <w:color w:val="000000"/>
-                <w:lang w:val="en-CA" w:bidi="en-US"/>
-              </w:rPr>
-              <w:t>Presented at the McGill Conservation, Ecology, Evolution and Behaviour retreat, April 8</w:t>
-            </w:r>
-            <w:r>
-              <w:rPr>
-                <w:bCs/>
-                <w:color w:val="000000"/>
-                <w:vertAlign w:val="superscript"/>
-                <w:lang w:val="en-CA" w:bidi="en-US"/>
-              </w:rPr>
-              <w:t>th</w:t>
-            </w:r>
-            <w:r>
-              <w:rPr>
-                <w:bCs/>
-                <w:color w:val="000000"/>
-                <w:lang w:val="en-CA" w:bidi="en-US"/>
-              </w:rPr>
-              <w:t xml:space="preserve">, 2017. </w:t>
-            </w:r>
-          </w:p>
-          <w:p>
-            <w:pPr>
-              <w:widowControl w:val="0"/>
-              <w:autoSpaceDE w:val="0"/>
-              <w:autoSpaceDN w:val="0"/>
-              <w:adjustRightInd w:val="0"/>
-              <w:rPr>
-                <w:b/>
-                <w:bCs/>
-                <w:color w:val="000000"/>
-                <w:lang w:val="en-CA" w:bidi="en-US"/>
-              </w:rPr>
-            </w:pPr>
-          </w:p>
-          <w:p>
-            <w:pPr>
-              <w:widowControl w:val="0"/>
-              <w:autoSpaceDE w:val="0"/>
-              <w:autoSpaceDN w:val="0"/>
-              <w:adjustRightInd w:val="0"/>
-              <w:rPr>
-                <w:bCs/>
-                <w:color w:val="000000"/>
-                <w:lang w:val="en-CA" w:bidi="en-US"/>
-              </w:rPr>
-            </w:pPr>
-            <w:r>
-              <w:rPr>
-                <w:b/>
-                <w:bCs/>
-                <w:color w:val="000000"/>
-                <w:lang w:val="en-CA" w:bidi="en-US"/>
-              </w:rPr>
-              <w:t>Hudgins, E.J.*</w:t>
-            </w:r>
-            <w:r>
-              <w:rPr>
-                <w:bCs/>
-                <w:color w:val="000000"/>
-                <w:lang w:val="en-CA" w:bidi="en-US"/>
-              </w:rPr>
-              <w:t xml:space="preserve">, </w:t>
-            </w:r>
-            <w:proofErr w:type="spellStart"/>
-            <w:r>
-              <w:rPr>
-                <w:bCs/>
-                <w:color w:val="000000"/>
-                <w:lang w:val="en-CA" w:bidi="en-US"/>
-              </w:rPr>
-              <w:t>Liebhold</w:t>
-            </w:r>
-            <w:proofErr w:type="spellEnd"/>
-            <w:r>
-              <w:rPr>
-                <w:bCs/>
-                <w:color w:val="000000"/>
-                <w:lang w:val="en-CA" w:bidi="en-US"/>
-              </w:rPr>
-              <w:t xml:space="preserve">, A.M., &amp; Leung B. </w:t>
-            </w:r>
-            <w:r>
-              <w:rPr>
-                <w:bCs/>
-                <w:i/>
-                <w:color w:val="000000"/>
-                <w:lang w:val="en-CA" w:bidi="en-US"/>
-              </w:rPr>
-              <w:t>Forecasting United States forest invaders: A general predictive model for pest spread.</w:t>
-            </w:r>
-            <w:r>
-              <w:rPr>
-                <w:bCs/>
-                <w:color w:val="000000"/>
-                <w:lang w:val="en-CA" w:bidi="en-US"/>
-              </w:rPr>
-              <w:t xml:space="preserve"> Presented at the Quebec Centre for Biodiversity Science Symposium, December 16</w:t>
-            </w:r>
-            <w:r>
-              <w:rPr>
-                <w:bCs/>
-                <w:color w:val="000000"/>
-                <w:vertAlign w:val="superscript"/>
-                <w:lang w:val="en-CA" w:bidi="en-US"/>
-              </w:rPr>
-              <w:t>th</w:t>
-            </w:r>
-            <w:r>
-              <w:rPr>
-                <w:bCs/>
-                <w:color w:val="000000"/>
-                <w:lang w:val="en-CA" w:bidi="en-US"/>
-              </w:rPr>
-              <w:t xml:space="preserve">, 2016. </w:t>
-            </w:r>
-          </w:p>
-          <w:p>
-            <w:pPr>
-              <w:widowControl w:val="0"/>
-              <w:autoSpaceDE w:val="0"/>
-              <w:autoSpaceDN w:val="0"/>
-              <w:adjustRightInd w:val="0"/>
-              <w:rPr>
-                <w:b/>
-                <w:bCs/>
-                <w:color w:val="000000"/>
-                <w:lang w:val="en-CA" w:bidi="en-US"/>
-              </w:rPr>
-            </w:pPr>
-          </w:p>
-          <w:p>
-            <w:pPr>
-              <w:widowControl w:val="0"/>
-              <w:autoSpaceDE w:val="0"/>
-              <w:autoSpaceDN w:val="0"/>
-              <w:adjustRightInd w:val="0"/>
-              <w:rPr>
-                <w:bCs/>
-                <w:color w:val="000000"/>
-                <w:lang w:val="en-CA" w:bidi="en-US"/>
-              </w:rPr>
-            </w:pPr>
-            <w:r>
-              <w:rPr>
-                <w:b/>
-                <w:bCs/>
-                <w:color w:val="000000"/>
-                <w:lang w:val="en-CA" w:bidi="en-US"/>
-              </w:rPr>
-              <w:t>Hudgins, E.J.*</w:t>
-            </w:r>
-            <w:r>
-              <w:rPr>
-                <w:bCs/>
-                <w:color w:val="000000"/>
-                <w:lang w:val="en-CA" w:bidi="en-US"/>
-              </w:rPr>
-              <w:t xml:space="preserve">, </w:t>
-            </w:r>
-            <w:proofErr w:type="spellStart"/>
-            <w:r>
-              <w:rPr>
-                <w:bCs/>
-                <w:color w:val="000000"/>
-                <w:lang w:val="en-CA" w:bidi="en-US"/>
-              </w:rPr>
-              <w:t>Liebhold</w:t>
-            </w:r>
-            <w:proofErr w:type="spellEnd"/>
-            <w:r>
-              <w:rPr>
-                <w:bCs/>
-                <w:color w:val="000000"/>
-                <w:lang w:val="en-CA" w:bidi="en-US"/>
-              </w:rPr>
-              <w:t xml:space="preserve">, A.M., &amp; Leung B. </w:t>
-            </w:r>
-            <w:r>
-              <w:rPr>
-                <w:bCs/>
-                <w:i/>
-                <w:color w:val="000000"/>
-                <w:lang w:val="en-CA" w:bidi="en-US"/>
-              </w:rPr>
-              <w:t>A general predictive model for forecasting United States invasive pest spread.</w:t>
-            </w:r>
-            <w:r>
-              <w:rPr>
-                <w:bCs/>
-                <w:color w:val="000000"/>
-                <w:lang w:val="en-CA" w:bidi="en-US"/>
-              </w:rPr>
-              <w:t xml:space="preserve"> Presented at the Ecological Society of America Annual Meeting, August 11</w:t>
-            </w:r>
-            <w:r>
-              <w:rPr>
-                <w:bCs/>
-                <w:color w:val="000000"/>
-                <w:vertAlign w:val="superscript"/>
-                <w:lang w:val="en-CA" w:bidi="en-US"/>
-              </w:rPr>
-              <w:t>th</w:t>
-            </w:r>
-            <w:r>
-              <w:rPr>
-                <w:bCs/>
-                <w:color w:val="000000"/>
-                <w:lang w:val="en-CA" w:bidi="en-US"/>
-              </w:rPr>
-              <w:t>, 2016</w:t>
-            </w:r>
-          </w:p>
-          <w:p>
-            <w:pPr>
-              <w:widowControl w:val="0"/>
-              <w:autoSpaceDE w:val="0"/>
-              <w:autoSpaceDN w:val="0"/>
-              <w:adjustRightInd w:val="0"/>
-              <w:rPr>
-                <w:b/>
-                <w:bCs/>
-                <w:color w:val="000000"/>
-                <w:lang w:val="en-CA" w:bidi="en-US"/>
-              </w:rPr>
-            </w:pPr>
-          </w:p>
-          <w:p>
-            <w:pPr>
-              <w:widowControl w:val="0"/>
-              <w:autoSpaceDE w:val="0"/>
-              <w:autoSpaceDN w:val="0"/>
-              <w:adjustRightInd w:val="0"/>
-              <w:rPr>
-                <w:bCs/>
-                <w:color w:val="000000"/>
-                <w:lang w:val="en-CA" w:bidi="en-US"/>
-              </w:rPr>
-            </w:pPr>
-            <w:r>
-              <w:rPr>
-                <w:b/>
-                <w:bCs/>
-                <w:color w:val="000000"/>
-                <w:lang w:val="en-CA" w:bidi="en-US"/>
-              </w:rPr>
-              <w:t xml:space="preserve">Hudgins, E.J.* </w:t>
-            </w:r>
-            <w:r>
-              <w:rPr>
-                <w:bCs/>
-                <w:i/>
-                <w:color w:val="000000"/>
-                <w:lang w:val="en-CA" w:bidi="en-US"/>
-              </w:rPr>
-              <w:t>Modelling invasive forest pest spread across the United States.</w:t>
-            </w:r>
-            <w:r>
-              <w:rPr>
-                <w:bCs/>
-                <w:color w:val="000000"/>
-                <w:lang w:val="en-CA" w:bidi="en-US"/>
-              </w:rPr>
-              <w:t xml:space="preserve"> Presented at McGill’s Honours Symposium, April 15</w:t>
-            </w:r>
-            <w:r>
-              <w:rPr>
-                <w:bCs/>
-                <w:color w:val="000000"/>
-                <w:vertAlign w:val="superscript"/>
-                <w:lang w:val="en-CA" w:bidi="en-US"/>
-              </w:rPr>
-              <w:t>th</w:t>
-            </w:r>
-            <w:r>
-              <w:rPr>
-                <w:bCs/>
-                <w:color w:val="000000"/>
-                <w:lang w:val="en-CA" w:bidi="en-US"/>
-              </w:rPr>
-              <w:t xml:space="preserve">, 2015. </w:t>
-            </w:r>
-          </w:p>
-          <w:p>
-            <w:pPr>
-              <w:widowControl w:val="0"/>
-              <w:autoSpaceDE w:val="0"/>
-              <w:autoSpaceDN w:val="0"/>
-              <w:adjustRightInd w:val="0"/>
-              <w:rPr>
-                <w:bCs/>
-                <w:color w:val="000000"/>
-                <w:lang w:val="en-CA" w:bidi="en-US"/>
-              </w:rPr>
-            </w:pPr>
-          </w:p>
-          <w:p>
-            <w:pPr>
-              <w:widowControl w:val="0"/>
-              <w:autoSpaceDE w:val="0"/>
-              <w:autoSpaceDN w:val="0"/>
-              <w:adjustRightInd w:val="0"/>
-              <w:rPr>
-                <w:b/>
-                <w:bCs/>
-                <w:color w:val="000000"/>
-                <w:lang w:val="en-CA" w:bidi="en-US"/>
-              </w:rPr>
-            </w:pPr>
-            <w:r>
-              <w:rPr>
-                <w:b/>
-                <w:bCs/>
-                <w:color w:val="000000"/>
-                <w:lang w:val="en-CA" w:bidi="en-US"/>
-              </w:rPr>
-              <w:t xml:space="preserve">* </w:t>
-            </w:r>
-            <w:proofErr w:type="gramStart"/>
-            <w:r>
-              <w:rPr>
-                <w:b/>
-                <w:bCs/>
-                <w:color w:val="000000"/>
-                <w:lang w:val="en-CA" w:bidi="en-US"/>
-              </w:rPr>
-              <w:t>presenting</w:t>
-            </w:r>
-            <w:proofErr w:type="gramEnd"/>
-            <w:r>
-              <w:rPr>
-                <w:b/>
-                <w:bCs/>
-                <w:color w:val="000000"/>
-                <w:lang w:val="en-CA" w:bidi="en-US"/>
-              </w:rPr>
-              <w:t xml:space="preserve"> author</w:t>
-            </w:r>
-          </w:p>
-          <w:p>
-            <w:pPr>
-              <w:widowControl w:val="0"/>
-              <w:autoSpaceDE w:val="0"/>
-              <w:autoSpaceDN w:val="0"/>
-              <w:adjustRightInd w:val="0"/>
-              <w:rPr>
-                <w:b/>
-                <w:bCs/>
-                <w:color w:val="000000"/>
-                <w:lang w:val="en-CA" w:bidi="en-US"/>
-              </w:rPr>
-            </w:pPr>
-          </w:p>
-          <w:p>
-            <w:pPr>
-              <w:widowControl w:val="0"/>
-              <w:autoSpaceDE w:val="0"/>
-              <w:autoSpaceDN w:val="0"/>
-              <w:adjustRightInd w:val="0"/>
-              <w:rPr>
-                <w:b/>
-                <w:bCs/>
-                <w:color w:val="000000"/>
-                <w:lang w:val="en-CA" w:bidi="en-US"/>
-              </w:rPr>
-            </w:pPr>
-            <w:r>
-              <w:rPr>
-                <w:b/>
-                <w:bCs/>
-                <w:color w:val="000000"/>
-                <w:lang w:val="en-CA" w:bidi="en-US"/>
-              </w:rPr>
-              <w:t>Poster Presentations</w:t>
-            </w:r>
-          </w:p>
-          <w:p>
-            <w:pPr>
-              <w:widowControl w:val="0"/>
-              <w:autoSpaceDE w:val="0"/>
-              <w:autoSpaceDN w:val="0"/>
-              <w:adjustRightInd w:val="0"/>
-              <w:rPr>
-                <w:b/>
-                <w:bCs/>
-                <w:color w:val="000000"/>
-                <w:lang w:val="en-CA" w:bidi="en-US"/>
-              </w:rPr>
-            </w:pPr>
-          </w:p>
-          <w:p>
-            <w:pPr>
-              <w:widowControl w:val="0"/>
-              <w:autoSpaceDE w:val="0"/>
-              <w:autoSpaceDN w:val="0"/>
-              <w:adjustRightInd w:val="0"/>
-              <w:rPr>
-                <w:bCs/>
-                <w:color w:val="000000"/>
-                <w:lang w:val="en-CA" w:bidi="en-US"/>
-              </w:rPr>
-            </w:pPr>
-            <w:r>
-              <w:rPr>
-                <w:b/>
-                <w:color w:val="000000"/>
-                <w:lang w:val="en-CA" w:bidi="en-US"/>
-              </w:rPr>
-              <w:t xml:space="preserve">Hudgins, E.J.*, </w:t>
-            </w:r>
-            <w:r>
-              <w:rPr>
-                <w:bCs/>
-                <w:color w:val="000000"/>
-                <w:lang w:val="en-CA" w:bidi="en-US"/>
-              </w:rPr>
-              <w:t xml:space="preserve">Davies, T.J., Leung, B. </w:t>
-            </w:r>
-            <w:r>
-              <w:rPr>
-                <w:bCs/>
-                <w:i/>
-                <w:iCs/>
-                <w:color w:val="000000"/>
-                <w:lang w:val="en-CA" w:bidi="en-US"/>
-              </w:rPr>
-              <w:t xml:space="preserve">A unifying phylogenetic model for the effect of host phylogenetic diversity on invasive pest establishment. </w:t>
-            </w:r>
-            <w:r>
-              <w:rPr>
-                <w:bCs/>
-                <w:color w:val="000000"/>
-                <w:lang w:val="en-CA" w:bidi="en-US"/>
-              </w:rPr>
-              <w:t>Poster presented at the British Ecological Society Festival of Ecology. Dec 14-18</w:t>
-            </w:r>
-            <w:r>
-              <w:rPr>
-                <w:bCs/>
-                <w:color w:val="000000"/>
-                <w:vertAlign w:val="superscript"/>
-                <w:lang w:val="en-CA" w:bidi="en-US"/>
-              </w:rPr>
-              <w:t>th</w:t>
-            </w:r>
-            <w:r>
-              <w:rPr>
-                <w:bCs/>
-                <w:color w:val="000000"/>
-                <w:lang w:val="en-CA" w:bidi="en-US"/>
-              </w:rPr>
-              <w:t xml:space="preserve">, 2020. </w:t>
-            </w:r>
-          </w:p>
-          <w:p>
-            <w:pPr>
-              <w:widowControl w:val="0"/>
-              <w:autoSpaceDE w:val="0"/>
-              <w:autoSpaceDN w:val="0"/>
-              <w:adjustRightInd w:val="0"/>
-              <w:rPr>
-                <w:b/>
-                <w:color w:val="000000"/>
-                <w:lang w:val="en-CA" w:bidi="en-US"/>
-              </w:rPr>
-            </w:pPr>
-          </w:p>
-          <w:p>
-            <w:pPr>
-              <w:widowControl w:val="0"/>
-              <w:autoSpaceDE w:val="0"/>
-              <w:autoSpaceDN w:val="0"/>
-              <w:adjustRightInd w:val="0"/>
-              <w:rPr>
-                <w:bCs/>
-                <w:color w:val="000000"/>
-                <w:lang w:val="en-CA" w:bidi="en-US"/>
-              </w:rPr>
-            </w:pPr>
-            <w:r>
-              <w:rPr>
-                <w:b/>
-                <w:color w:val="000000"/>
-                <w:lang w:val="en-CA" w:bidi="en-US"/>
-              </w:rPr>
               <w:t>Hudgins, E.J.*,</w:t>
             </w:r>
             <w:r>
@@ -8230,7 +8509,6 @@
                 <w:color w:val="000000"/>
                 <w:lang w:val="en-CA" w:bidi="en-US"/>
               </w:rPr>
-              <w:lastRenderedPageBreak/>
               <w:t xml:space="preserve">CBC Quirks and Quarks. March 19, 2022. </w:t>
             </w:r>
             <w:r>
@@ -8262,7 +8540,7 @@
               </w:rPr>
               <w:t xml:space="preserve">. </w:t>
             </w:r>
-            <w:hyperlink r:id="rId22" w:history="1">
+            <w:hyperlink r:id="rId24" w:history="1">
               <w:r>
                 <w:rPr>
                   <w:rStyle w:val="Hyperlink"/>
@@ -8343,7 +8621,7 @@
               </w:rPr>
               <w:t xml:space="preserve"> May 6, 2021. The New Scientist. </w:t>
             </w:r>
-            <w:hyperlink r:id="rId23" w:anchor="ixzz7CuDAOcyD" w:history="1">
+            <w:hyperlink r:id="rId25" w:anchor="ixzz7CuDAOcyD" w:history="1">
               <w:r>
                 <w:rPr>
                   <w:color w:val="0563C1"/>
@@ -8481,7 +8759,7 @@
               </w:rPr>
               <w:t xml:space="preserve"> Medium. </w:t>
             </w:r>
-            <w:hyperlink r:id="rId24" w:history="1">
+            <w:hyperlink r:id="rId26" w:history="1">
               <w:r>
                 <w:rPr>
                   <w:color w:val="0563C1"/>
@@ -9033,6 +9311,7 @@
                 <w:color w:val="000000"/>
                 <w:lang w:val="en-CA" w:bidi="en-US"/>
               </w:rPr>
+              <w:lastRenderedPageBreak/>
               <w:t xml:space="preserve">Course lecturer (co-Instructor of Record) </w:t>
             </w:r>
             <w:r>
@@ -9179,7 +9458,6 @@
                 <w:szCs w:val="28"/>
                 <w:lang w:val="en-CA" w:bidi="en-US"/>
               </w:rPr>
-              <w:lastRenderedPageBreak/>
               <w:t>Supervision</w:t>
             </w:r>
           </w:p>
@@ -9562,6 +9840,7 @@
                 <w:color w:val="000000"/>
                 <w:lang w:val="en-CA" w:bidi="en-US"/>
               </w:rPr>
+              <w:lastRenderedPageBreak/>
               <w:t>2021</w:t>
             </w:r>
           </w:p>
@@ -10684,6 +10963,7 @@
                 <w:szCs w:val="28"/>
                 <w:lang w:val="en-CA" w:bidi="en-US"/>
               </w:rPr>
+              <w:lastRenderedPageBreak/>
               <w:t>Peer review</w:t>
             </w:r>
           </w:p>
@@ -10743,7 +11023,23 @@
                 <w:color w:val="000000"/>
                 <w:lang w:val="en-CA" w:bidi="en-US"/>
               </w:rPr>
-              <w:t xml:space="preserve">Applied Vegetation Science, Biological Invasions, Diversity and Distributions, Ecology Letters, Forests, Journal of Applied Ecology, Journal of Biogeography, Journal of Ecology, Management of Biological Invasions, Nature Conservation, Royal Society Open Science, Urban Forestry &amp; Urban Greening </w:t>
+              <w:t xml:space="preserve">Applied Vegetation Science, Biological Invasions, Diversity and Distributions, Ecology Letters, Forests, Journal of Applied Ecology, Journal of Biogeography, Journal of Ecology, </w:t>
+            </w:r>
+            <w:r>
+              <w:rPr>
+                <w:bCs/>
+                <w:color w:val="000000"/>
+                <w:lang w:val="en-CA" w:bidi="en-US"/>
+              </w:rPr>
+              <w:t xml:space="preserve">Journal of Forestry, </w:t>
+            </w:r>
+            <w:r>
+              <w:rPr>
+                <w:bCs/>
+                <w:color w:val="000000"/>
+                <w:lang w:val="en-CA" w:bidi="en-US"/>
+              </w:rPr>
+              <w:t xml:space="preserve">Management of Biological Invasions, Nature Conservation, Royal Society Open Science, Urban Forestry &amp; Urban Greening </w:t>
             </w:r>
           </w:p>
           <w:p>
@@ -11000,7 +11296,6 @@
                 <w:color w:val="000000"/>
                 <w:lang w:val="en-CA" w:bidi="en-US"/>
               </w:rPr>
-              <w:lastRenderedPageBreak/>
               <w:t>A new perspective on forest pest management conventional wisdom.</w:t>
             </w:r>
             <w:r>
@@ -11130,7 +11425,7 @@
               </w:rPr>
               <w:t xml:space="preserve">Rapporteur, support person, web app developer, organized by Rachel Buxton virtually at Carleton University. September 2 and 29, 2021. (~50 virtual attendees, </w:t>
             </w:r>
-            <w:hyperlink r:id="rId25" w:history="1">
+            <w:hyperlink r:id="rId27" w:history="1">
               <w:r>
                 <w:rPr>
                   <w:color w:val="0563C1"/>
@@ -12040,8 +12335,8 @@
       </w:r>
     </w:p>
     <w:sectPr>
-      <w:footerReference w:type="even" r:id="rId26"/>
-      <w:footerReference w:type="default" r:id="rId27"/>
+      <w:footerReference w:type="even" r:id="rId28"/>
+      <w:footerReference w:type="default" r:id="rId29"/>
       <w:pgSz w:w="11907" w:h="16443"/>
       <w:pgMar w:top="1440" w:right="850" w:bottom="1440" w:left="850" w:header="720" w:footer="720" w:gutter="0"/>
       <w:cols w:space="720"/>
@@ -12450,6 +12745,99 @@
     </w:lvl>
   </w:abstractNum>
   <w:abstractNum w:abstractNumId="3" w15:restartNumberingAfterBreak="0">
+    <w:nsid w:val="16376CAB"/>
+    <w:multiLevelType w:val="multilevel"/>
+    <w:tmpl w:val="6018FDA4"/>
+    <w:lvl w:ilvl="0">
+      <w:start w:val="1"/>
+      <w:numFmt w:val="decimal"/>
+      <w:lvlText w:val="[%1]."/>
+      <w:lvlJc w:val="left"/>
+      <w:pPr>
+        <w:ind w:left="360" w:hanging="360"/>
+      </w:pPr>
+      <w:rPr>
+        <w:rFonts w:asciiTheme="minorHAnsi" w:eastAsia="Times New Roman" w:hAnsiTheme="minorHAnsi" w:cs="Arial" w:hint="default"/>
+        <w:i w:val="0"/>
+        <w:iCs/>
+        <w:color w:val="auto"/>
+        <w:sz w:val="24"/>
+      </w:rPr>
+    </w:lvl>
+    <w:lvl w:ilvl="1">
+      <w:start w:val="1"/>
+      <w:numFmt w:val="decimal"/>
+      <w:lvlText w:val="%1.%2."/>
+      <w:lvlJc w:val="left"/>
+      <w:pPr>
+        <w:ind w:left="792" w:hanging="432"/>
+      </w:pPr>
+    </w:lvl>
+    <w:lvl w:ilvl="2">
+      <w:start w:val="1"/>
+      <w:numFmt w:val="decimal"/>
+      <w:lvlText w:val="%1.%2.%3."/>
+      <w:lvlJc w:val="left"/>
+      <w:pPr>
+        <w:ind w:left="1224" w:hanging="504"/>
+      </w:pPr>
+    </w:lvl>
+    <w:lvl w:ilvl="3">
+      <w:start w:val="1"/>
+      <w:numFmt w:val="decimal"/>
+      <w:lvlText w:val="%1.%2.%3.%4."/>
+      <w:lvlJc w:val="left"/>
+      <w:pPr>
+        <w:ind w:left="1728" w:hanging="648"/>
+      </w:pPr>
+    </w:lvl>
+    <w:lvl w:ilvl="4">
+      <w:start w:val="1"/>
+      <w:numFmt w:val="decimal"/>
+      <w:lvlText w:val="%1.%2.%3.%4.%5."/>
+      <w:lvlJc w:val="left"/>
+      <w:pPr>
+        <w:ind w:left="2232" w:hanging="792"/>
+      </w:pPr>
+    </w:lvl>
+    <w:lvl w:ilvl="5">
+      <w:start w:val="1"/>
+      <w:numFmt w:val="decimal"/>
+      <w:lvlText w:val="%1.%2.%3.%4.%5.%6."/>
+      <w:lvlJc w:val="left"/>
+      <w:pPr>
+        <w:ind w:left="2736" w:hanging="936"/>
+      </w:pPr>
+    </w:lvl>
+    <w:lvl w:ilvl="6">
+      <w:start w:val="1"/>
+      <w:numFmt w:val="decimal"/>
+      <w:lvlText w:val="%1.%2.%3.%4.%5.%6.%7."/>
+      <w:lvlJc w:val="left"/>
+      <w:pPr>
+        <w:ind w:left="3240" w:hanging="1080"/>
+      </w:pPr>
+    </w:lvl>
+    <w:lvl w:ilvl="7">
+      <w:start w:val="1"/>
+      <w:numFmt w:val="decimal"/>
+      <w:lvlText w:val="%1.%2.%3.%4.%5.%6.%7.%8."/>
+      <w:lvlJc w:val="left"/>
+      <w:pPr>
+        <w:ind w:left="3744" w:hanging="1224"/>
+      </w:pPr>
+    </w:lvl>
+    <w:lvl w:ilvl="8">
+      <w:start w:val="1"/>
+      <w:numFmt w:val="decimal"/>
+      <w:lvlText w:val="%1.%2.%3.%4.%5.%6.%7.%8.%9."/>
+      <w:lvlJc w:val="left"/>
+      <w:pPr>
+        <w:ind w:left="4320" w:hanging="1440"/>
+      </w:pPr>
+    </w:lvl>
+  </w:abstractNum>
+  <w:abstractNum w:abstractNumId="4" w15:restartNumberingAfterBreak="0">
     <w:nsid w:val="3B65642B"/>
     <w:multiLevelType w:val="multilevel"/>
     <w:tmpl w:val="480A38A8"/>
@@ -12598,7 +12986,7 @@
       </w:rPr>
     </w:lvl>
   </w:abstractNum>
-  <w:abstractNum w:abstractNumId="4" w15:restartNumberingAfterBreak="0">
+  <w:abstractNum w:abstractNumId="5" w15:restartNumberingAfterBreak="0">
     <w:nsid w:val="3D0A7BE6"/>
     <w:multiLevelType w:val="hybridMultilevel"/>
     <w:tmpl w:val="CF0C988E"/>
@@ -12688,7 +13076,7 @@
       </w:pPr>
     </w:lvl>
   </w:abstractNum>
-  <w:abstractNum w:abstractNumId="5" w15:restartNumberingAfterBreak="0">
+  <w:abstractNum w:abstractNumId="6" w15:restartNumberingAfterBreak="0">
     <w:nsid w:val="5C667626"/>
     <w:multiLevelType w:val="hybridMultilevel"/>
     <w:tmpl w:val="E6A864E0"/>
@@ -12801,7 +13189,7 @@
       </w:rPr>
     </w:lvl>
   </w:abstractNum>
-  <w:abstractNum w:abstractNumId="6" w15:restartNumberingAfterBreak="0">
+  <w:abstractNum w:abstractNumId="7" w15:restartNumberingAfterBreak="0">
     <w:nsid w:val="79310D9E"/>
     <w:multiLevelType w:val="hybridMultilevel"/>
     <w:tmpl w:val="45E4C318"/>
@@ -12891,13 +13279,13 @@
     <w:abstractNumId w:val="0"/>
   </w:num>
   <w:num w:numId="2">
-    <w:abstractNumId w:val="5"/>
+    <w:abstractNumId w:val="6"/>
   </w:num>
   <w:num w:numId="3">
-    <w:abstractNumId w:val="3"/>
+    <w:abstractNumId w:val="4"/>
   </w:num>
   <w:num w:numId="4">
-    <w:abstractNumId w:val="6"/>
+    <w:abstractNumId w:val="7"/>
   </w:num>
   <w:num w:numId="5">
     <w:abstractNumId w:val="2"/>
@@ -12906,7 +13294,10 @@
     <w:abstractNumId w:val="1"/>
   </w:num>
   <w:num w:numId="7">
-    <w:abstractNumId w:val="4"/>
+    <w:abstractNumId w:val="5"/>
+  </w:num>
+  <w:num w:numId="8">
+    <w:abstractNumId w:val="3"/>
   </w:num>
 </w:numbering>
 </file>

</xml_diff>